<commit_message>
App restructured, UI added
</commit_message>
<xml_diff>
--- a/Skyn Data Manager Manual.docx
+++ b/Skyn Data Manager Manual.docx
@@ -12,7 +12,6 @@
           <w:szCs w:val="44"/>
         </w:rPr>
       </w:pPr>
-      <w:proofErr w:type="spellStart"/>
       <w:r>
         <w:rPr>
           <w:b/>
@@ -20,9 +19,8 @@
           <w:sz w:val="44"/>
           <w:szCs w:val="44"/>
         </w:rPr>
-        <w:t>Skyn</w:t>
-      </w:r>
-      <w:proofErr w:type="spellEnd"/>
+        <w:t>Skyn Data Manager</w:t>
+      </w:r>
       <w:r>
         <w:rPr>
           <w:b/>
@@ -30,15 +28,6 @@
           <w:sz w:val="44"/>
           <w:szCs w:val="44"/>
         </w:rPr>
-        <w:t xml:space="preserve"> Data Manager</w:t>
-      </w:r>
-      <w:r>
-        <w:rPr>
-          <w:b/>
-          <w:bCs/>
-          <w:sz w:val="44"/>
-          <w:szCs w:val="44"/>
-        </w:rPr>
         <w:t xml:space="preserve"> (SDM)</w:t>
       </w:r>
     </w:p>
@@ -69,6 +58,22 @@
           <w:szCs w:val="28"/>
         </w:rPr>
       </w:pPr>
+    </w:p>
+    <w:p>
+      <w:pPr>
+        <w:rPr>
+          <w:sz w:val="28"/>
+          <w:szCs w:val="28"/>
+        </w:rPr>
+      </w:pPr>
+    </w:p>
+    <w:p>
+      <w:pPr>
+        <w:rPr>
+          <w:sz w:val="28"/>
+          <w:szCs w:val="28"/>
+        </w:rPr>
+      </w:pPr>
       <w:r>
         <w:rPr>
           <w:sz w:val="28"/>
@@ -99,12 +104,35 @@
         </w:rPr>
         <w:t>Experimental testing</w:t>
       </w:r>
-      <w:r>
-        <w:rPr>
-          <w:sz w:val="28"/>
-          <w:szCs w:val="28"/>
-        </w:rPr>
-        <w:t xml:space="preserve"> </w:t>
+    </w:p>
+    <w:p>
+      <w:pPr>
+        <w:rPr>
+          <w:sz w:val="28"/>
+          <w:szCs w:val="28"/>
+        </w:rPr>
+      </w:pPr>
+      <w:r>
+        <w:rPr>
+          <w:sz w:val="28"/>
+          <w:szCs w:val="28"/>
+        </w:rPr>
+        <w:t xml:space="preserve">Version… </w:t>
+      </w:r>
+      <w:r>
+        <w:rPr>
+          <w:sz w:val="28"/>
+          <w:szCs w:val="28"/>
+        </w:rPr>
+        <w:tab/>
+      </w:r>
+      <w:r>
+        <w:rPr>
+          <w:sz w:val="28"/>
+          <w:szCs w:val="28"/>
+        </w:rPr>
+        <w:tab/>
+        <w:t>0.0.1</w:t>
       </w:r>
     </w:p>
     <w:p>
@@ -240,10 +268,34 @@
     <w:p>
       <w:pPr>
         <w:rPr>
-          <w:b/>
-          <w:bCs/>
-          <w:sz w:val="24"/>
-          <w:szCs w:val="24"/>
+          <w:sz w:val="24"/>
+          <w:szCs w:val="24"/>
+        </w:rPr>
+      </w:pPr>
+    </w:p>
+    <w:p>
+      <w:pPr>
+        <w:rPr>
+          <w:sz w:val="24"/>
+          <w:szCs w:val="24"/>
+        </w:rPr>
+      </w:pPr>
+    </w:p>
+    <w:p>
+      <w:pPr>
+        <w:rPr>
+          <w:sz w:val="24"/>
+          <w:szCs w:val="24"/>
+        </w:rPr>
+      </w:pPr>
+    </w:p>
+    <w:p>
+      <w:pPr>
+        <w:rPr>
+          <w:b/>
+          <w:bCs/>
+          <w:sz w:val="32"/>
+          <w:szCs w:val="32"/>
           <w:u w:val="single"/>
         </w:rPr>
       </w:pPr>
@@ -251,330 +303,131 @@
         <w:rPr>
           <w:b/>
           <w:bCs/>
-          <w:sz w:val="24"/>
-          <w:szCs w:val="24"/>
+          <w:sz w:val="32"/>
+          <w:szCs w:val="32"/>
           <w:u w:val="single"/>
         </w:rPr>
-        <w:t>Note on Limitations</w:t>
-      </w:r>
-    </w:p>
-    <w:p>
-      <w:pPr>
-        <w:rPr>
-          <w:sz w:val="24"/>
-          <w:szCs w:val="24"/>
-        </w:rPr>
-      </w:pPr>
-      <w:r>
-        <w:rPr>
-          <w:sz w:val="24"/>
-          <w:szCs w:val="24"/>
+        <w:t>Table of Contents</w:t>
+      </w:r>
+    </w:p>
+    <w:p>
+      <w:pPr>
+        <w:rPr>
+          <w:sz w:val="32"/>
+          <w:szCs w:val="32"/>
+        </w:rPr>
+      </w:pPr>
+      <w:r>
+        <w:rPr>
+          <w:sz w:val="32"/>
+          <w:szCs w:val="32"/>
+        </w:rPr>
+        <w:t>Page 2…</w:t>
+      </w:r>
+      <w:r>
+        <w:rPr>
+          <w:sz w:val="32"/>
+          <w:szCs w:val="32"/>
         </w:rPr>
         <w:tab/>
       </w:r>
       <w:r>
         <w:rPr>
-          <w:sz w:val="24"/>
-          <w:szCs w:val="24"/>
-        </w:rPr>
-        <w:t>I</w:t>
-      </w:r>
-      <w:r>
-        <w:rPr>
-          <w:sz w:val="24"/>
-          <w:szCs w:val="24"/>
-        </w:rPr>
-        <w:t xml:space="preserve">nstructional manual </w:t>
-      </w:r>
-      <w:r>
-        <w:rPr>
-          <w:sz w:val="24"/>
-          <w:szCs w:val="24"/>
-        </w:rPr>
-        <w:t>has been fully implemented and tested using</w:t>
-      </w:r>
-      <w:r>
-        <w:rPr>
-          <w:sz w:val="24"/>
-          <w:szCs w:val="24"/>
-        </w:rPr>
-        <w:t xml:space="preserve"> dataset</w:t>
-      </w:r>
-      <w:r>
-        <w:rPr>
-          <w:sz w:val="24"/>
-          <w:szCs w:val="24"/>
-        </w:rPr>
-        <w:t>s</w:t>
-      </w:r>
-      <w:r>
-        <w:rPr>
-          <w:sz w:val="24"/>
-          <w:szCs w:val="24"/>
-        </w:rPr>
-        <w:t xml:space="preserve"> </w:t>
-      </w:r>
-      <w:r>
-        <w:rPr>
-          <w:sz w:val="24"/>
-          <w:szCs w:val="24"/>
-        </w:rPr>
-        <w:t xml:space="preserve">collected from </w:t>
-      </w:r>
-      <w:r>
-        <w:rPr>
-          <w:sz w:val="24"/>
-          <w:szCs w:val="24"/>
-        </w:rPr>
-        <w:t xml:space="preserve">participants </w:t>
-      </w:r>
-      <w:r>
-        <w:rPr>
-          <w:sz w:val="24"/>
-          <w:szCs w:val="24"/>
-        </w:rPr>
-        <w:t xml:space="preserve">who </w:t>
-      </w:r>
-      <w:r>
-        <w:rPr>
-          <w:sz w:val="24"/>
-          <w:szCs w:val="24"/>
-        </w:rPr>
-        <w:t xml:space="preserve">completed 1 alcohol and 1 non-alcohol drinking episode while wearing the </w:t>
-      </w:r>
-      <w:proofErr w:type="spellStart"/>
-      <w:r>
-        <w:rPr>
-          <w:sz w:val="24"/>
-          <w:szCs w:val="24"/>
-        </w:rPr>
-        <w:t>Skyn</w:t>
-      </w:r>
-      <w:proofErr w:type="spellEnd"/>
-      <w:r>
-        <w:rPr>
-          <w:sz w:val="24"/>
-          <w:szCs w:val="24"/>
-        </w:rPr>
-        <w:t xml:space="preserve"> </w:t>
-      </w:r>
-      <w:r>
-        <w:rPr>
-          <w:sz w:val="24"/>
-          <w:szCs w:val="24"/>
-        </w:rPr>
-        <w:t>(Didier et al., Under Review)</w:t>
-      </w:r>
-      <w:r>
-        <w:rPr>
-          <w:sz w:val="24"/>
-          <w:szCs w:val="24"/>
-        </w:rPr>
-        <w:t xml:space="preserve">. Therefore, for participants who successfully provided </w:t>
-      </w:r>
-      <w:proofErr w:type="spellStart"/>
-      <w:r>
-        <w:rPr>
-          <w:sz w:val="24"/>
-          <w:szCs w:val="24"/>
-        </w:rPr>
-        <w:t>Skyn</w:t>
-      </w:r>
-      <w:proofErr w:type="spellEnd"/>
-      <w:r>
-        <w:rPr>
-          <w:sz w:val="24"/>
-          <w:szCs w:val="24"/>
-        </w:rPr>
-        <w:t xml:space="preserve"> data for both episodes, we had two </w:t>
-      </w:r>
-      <w:r>
-        <w:rPr>
-          <w:sz w:val="24"/>
-          <w:szCs w:val="24"/>
-        </w:rPr>
-        <w:t xml:space="preserve">datasets </w:t>
-      </w:r>
-      <w:r>
-        <w:rPr>
-          <w:sz w:val="24"/>
-          <w:szCs w:val="24"/>
-        </w:rPr>
-        <w:t xml:space="preserve">(one for alcohol episode, one for non-alcohol episode). Depending on </w:t>
-      </w:r>
-      <w:r>
-        <w:rPr>
-          <w:sz w:val="24"/>
-          <w:szCs w:val="24"/>
-        </w:rPr>
-        <w:t xml:space="preserve">experimental conditions or length of </w:t>
-      </w:r>
-      <w:proofErr w:type="spellStart"/>
-      <w:r>
-        <w:rPr>
-          <w:sz w:val="24"/>
-          <w:szCs w:val="24"/>
-        </w:rPr>
-        <w:t>Skyn</w:t>
-      </w:r>
-      <w:proofErr w:type="spellEnd"/>
-      <w:r>
-        <w:rPr>
-          <w:sz w:val="24"/>
-          <w:szCs w:val="24"/>
-        </w:rPr>
-        <w:t xml:space="preserve"> application</w:t>
-      </w:r>
-      <w:r>
-        <w:rPr>
-          <w:sz w:val="24"/>
-          <w:szCs w:val="24"/>
-        </w:rPr>
-        <w:t xml:space="preserve">, setup may require </w:t>
-      </w:r>
-      <w:r>
-        <w:rPr>
-          <w:sz w:val="24"/>
-          <w:szCs w:val="24"/>
-        </w:rPr>
-        <w:t>additional modification</w:t>
-      </w:r>
-      <w:r>
-        <w:rPr>
-          <w:sz w:val="24"/>
-          <w:szCs w:val="24"/>
-        </w:rPr>
-        <w:t>.</w:t>
-      </w:r>
-      <w:r>
-        <w:rPr>
-          <w:sz w:val="24"/>
-          <w:szCs w:val="24"/>
-        </w:rPr>
-        <w:t xml:space="preserve"> This guide will help you identify where modifications are needed.</w:t>
-      </w:r>
-      <w:r>
-        <w:rPr>
-          <w:sz w:val="24"/>
-          <w:szCs w:val="24"/>
-        </w:rPr>
-        <w:t xml:space="preserve"> </w:t>
-      </w:r>
-    </w:p>
-    <w:p>
-      <w:pPr>
-        <w:rPr>
-          <w:sz w:val="24"/>
-          <w:szCs w:val="24"/>
-        </w:rPr>
-      </w:pPr>
-    </w:p>
-    <w:p>
-      <w:pPr>
-        <w:rPr>
-          <w:b/>
-          <w:bCs/>
-          <w:sz w:val="24"/>
-          <w:szCs w:val="24"/>
-          <w:u w:val="single"/>
-        </w:rPr>
-      </w:pPr>
-      <w:r>
-        <w:rPr>
-          <w:b/>
-          <w:bCs/>
-          <w:sz w:val="24"/>
-          <w:szCs w:val="24"/>
-          <w:u w:val="single"/>
-        </w:rPr>
-        <w:t>Table of Contents</w:t>
-      </w:r>
-    </w:p>
-    <w:p>
-      <w:pPr>
-        <w:rPr>
-          <w:sz w:val="24"/>
-          <w:szCs w:val="24"/>
-        </w:rPr>
-      </w:pPr>
-      <w:r>
-        <w:rPr>
-          <w:sz w:val="24"/>
-          <w:szCs w:val="24"/>
-        </w:rPr>
-        <w:t>Page 2…</w:t>
-      </w:r>
-      <w:r>
-        <w:rPr>
-          <w:sz w:val="24"/>
-          <w:szCs w:val="24"/>
+          <w:sz w:val="32"/>
+          <w:szCs w:val="32"/>
         </w:rPr>
         <w:tab/>
+      </w:r>
+      <w:r>
+        <w:rPr>
+          <w:sz w:val="32"/>
+          <w:szCs w:val="32"/>
+        </w:rPr>
         <w:t>Software Capabilities</w:t>
       </w:r>
     </w:p>
     <w:p>
       <w:pPr>
         <w:rPr>
-          <w:sz w:val="24"/>
-          <w:szCs w:val="24"/>
-        </w:rPr>
-      </w:pPr>
-      <w:r>
-        <w:rPr>
-          <w:sz w:val="24"/>
-          <w:szCs w:val="24"/>
+          <w:sz w:val="32"/>
+          <w:szCs w:val="32"/>
+        </w:rPr>
+      </w:pPr>
+      <w:r>
+        <w:rPr>
+          <w:sz w:val="32"/>
+          <w:szCs w:val="32"/>
         </w:rPr>
         <w:t xml:space="preserve">Page 3… </w:t>
       </w:r>
       <w:r>
         <w:rPr>
-          <w:sz w:val="24"/>
-          <w:szCs w:val="24"/>
+          <w:sz w:val="32"/>
+          <w:szCs w:val="32"/>
         </w:rPr>
         <w:tab/>
+      </w:r>
+      <w:r>
+        <w:rPr>
+          <w:sz w:val="32"/>
+          <w:szCs w:val="32"/>
+        </w:rPr>
+        <w:tab/>
+      </w:r>
+      <w:r>
+        <w:rPr>
+          <w:sz w:val="32"/>
+          <w:szCs w:val="32"/>
+        </w:rPr>
         <w:t>Software Setup</w:t>
       </w:r>
     </w:p>
     <w:p>
       <w:pPr>
         <w:rPr>
-          <w:sz w:val="24"/>
-          <w:szCs w:val="24"/>
-        </w:rPr>
-      </w:pPr>
-      <w:r>
-        <w:rPr>
-          <w:sz w:val="24"/>
-          <w:szCs w:val="24"/>
+          <w:sz w:val="32"/>
+          <w:szCs w:val="32"/>
+        </w:rPr>
+      </w:pPr>
+      <w:r>
+        <w:rPr>
+          <w:sz w:val="32"/>
+          <w:szCs w:val="32"/>
         </w:rPr>
         <w:t xml:space="preserve">Page </w:t>
       </w:r>
       <w:r>
         <w:rPr>
-          <w:sz w:val="24"/>
-          <w:szCs w:val="24"/>
+          <w:sz w:val="32"/>
+          <w:szCs w:val="32"/>
         </w:rPr>
         <w:t>4</w:t>
       </w:r>
       <w:r>
         <w:rPr>
-          <w:sz w:val="24"/>
-          <w:szCs w:val="24"/>
+          <w:sz w:val="32"/>
+          <w:szCs w:val="32"/>
         </w:rPr>
         <w:t>…</w:t>
       </w:r>
       <w:r>
         <w:rPr>
-          <w:sz w:val="24"/>
-          <w:szCs w:val="24"/>
+          <w:sz w:val="32"/>
+          <w:szCs w:val="32"/>
         </w:rPr>
         <w:tab/>
       </w:r>
       <w:r>
         <w:rPr>
-          <w:sz w:val="24"/>
-          <w:szCs w:val="24"/>
+          <w:sz w:val="32"/>
+          <w:szCs w:val="32"/>
+        </w:rPr>
+        <w:tab/>
+      </w:r>
+      <w:r>
+        <w:rPr>
+          <w:sz w:val="32"/>
+          <w:szCs w:val="32"/>
         </w:rPr>
         <w:t>Data Setup</w:t>
       </w:r>
@@ -582,83 +435,88 @@
     <w:p>
       <w:pPr>
         <w:rPr>
-          <w:sz w:val="24"/>
-          <w:szCs w:val="24"/>
-        </w:rPr>
-      </w:pPr>
-      <w:r>
-        <w:rPr>
-          <w:sz w:val="24"/>
-          <w:szCs w:val="24"/>
+          <w:sz w:val="32"/>
+          <w:szCs w:val="32"/>
+        </w:rPr>
+      </w:pPr>
+      <w:r>
+        <w:rPr>
+          <w:sz w:val="32"/>
+          <w:szCs w:val="32"/>
         </w:rPr>
         <w:t>Page 5…</w:t>
       </w:r>
       <w:r>
         <w:rPr>
-          <w:sz w:val="24"/>
-          <w:szCs w:val="24"/>
+          <w:sz w:val="32"/>
+          <w:szCs w:val="32"/>
         </w:rPr>
         <w:tab/>
+      </w:r>
+      <w:r>
+        <w:rPr>
+          <w:sz w:val="32"/>
+          <w:szCs w:val="32"/>
+        </w:rPr>
+        <w:tab/>
+      </w:r>
+      <w:r>
+        <w:rPr>
+          <w:sz w:val="32"/>
+          <w:szCs w:val="32"/>
+        </w:rPr>
         <w:t>Metadata Setup</w:t>
       </w:r>
     </w:p>
     <w:p>
       <w:pPr>
         <w:rPr>
-          <w:sz w:val="24"/>
-          <w:szCs w:val="24"/>
-        </w:rPr>
-      </w:pPr>
-      <w:r>
-        <w:rPr>
-          <w:sz w:val="24"/>
-          <w:szCs w:val="24"/>
+          <w:sz w:val="32"/>
+          <w:szCs w:val="32"/>
+        </w:rPr>
+      </w:pPr>
+      <w:r>
+        <w:rPr>
+          <w:sz w:val="32"/>
+          <w:szCs w:val="32"/>
         </w:rPr>
         <w:t xml:space="preserve">Page </w:t>
       </w:r>
       <w:r>
         <w:rPr>
-          <w:sz w:val="24"/>
-          <w:szCs w:val="24"/>
+          <w:sz w:val="32"/>
+          <w:szCs w:val="32"/>
         </w:rPr>
         <w:t>6</w:t>
       </w:r>
       <w:r>
         <w:rPr>
-          <w:sz w:val="24"/>
-          <w:szCs w:val="24"/>
+          <w:sz w:val="32"/>
+          <w:szCs w:val="32"/>
         </w:rPr>
         <w:t xml:space="preserve"> + 7</w:t>
       </w:r>
       <w:r>
         <w:rPr>
-          <w:sz w:val="24"/>
-          <w:szCs w:val="24"/>
+          <w:sz w:val="32"/>
+          <w:szCs w:val="32"/>
         </w:rPr>
         <w:t>…</w:t>
       </w:r>
       <w:r>
         <w:rPr>
-          <w:sz w:val="24"/>
-          <w:szCs w:val="24"/>
+          <w:sz w:val="32"/>
+          <w:szCs w:val="32"/>
         </w:rPr>
         <w:tab/>
       </w:r>
       <w:r>
         <w:rPr>
-          <w:sz w:val="24"/>
-          <w:szCs w:val="24"/>
+          <w:sz w:val="32"/>
+          <w:szCs w:val="32"/>
         </w:rPr>
         <w:t>Running software</w:t>
       </w:r>
-    </w:p>
-    <w:p>
-      <w:pPr>
-        <w:rPr>
-          <w:sz w:val="28"/>
-          <w:szCs w:val="28"/>
-        </w:rPr>
-      </w:pPr>
     </w:p>
     <w:p>
       <w:pPr>
@@ -767,7 +625,16 @@
           <w:sz w:val="28"/>
           <w:szCs w:val="28"/>
         </w:rPr>
-        <w:t>Signal cleaning</w:t>
+        <w:t xml:space="preserve">Signal </w:t>
+      </w:r>
+      <w:r>
+        <w:rPr>
+          <w:i/>
+          <w:iCs/>
+          <w:sz w:val="28"/>
+          <w:szCs w:val="28"/>
+        </w:rPr>
+        <w:t>processing</w:t>
       </w:r>
     </w:p>
     <w:p>
@@ -791,17 +658,8 @@
           <w:sz w:val="24"/>
           <w:szCs w:val="24"/>
         </w:rPr>
-        <w:t xml:space="preserve">Removes artifacts and smooths the TAC signal for each </w:t>
-      </w:r>
-      <w:proofErr w:type="gramStart"/>
-      <w:r>
-        <w:rPr>
-          <w:sz w:val="24"/>
-          <w:szCs w:val="24"/>
-        </w:rPr>
-        <w:t>dataset</w:t>
-      </w:r>
-      <w:proofErr w:type="gramEnd"/>
+        <w:t>Datasets can be cropped according to user-designated durations/times</w:t>
+      </w:r>
     </w:p>
     <w:p>
       <w:pPr>
@@ -824,17 +682,53 @@
           <w:sz w:val="24"/>
           <w:szCs w:val="24"/>
         </w:rPr>
-        <w:t>Assesses temperature for participant non-</w:t>
-      </w:r>
-      <w:proofErr w:type="gramStart"/>
-      <w:r>
-        <w:rPr>
-          <w:sz w:val="24"/>
-          <w:szCs w:val="24"/>
-        </w:rPr>
-        <w:t>wear</w:t>
-      </w:r>
-      <w:proofErr w:type="gramEnd"/>
+        <w:t>Removes artifacts and smooths the TAC signal for each dataset</w:t>
+      </w:r>
+    </w:p>
+    <w:p>
+      <w:pPr>
+        <w:pStyle w:val="ListParagraph"/>
+        <w:numPr>
+          <w:ilvl w:val="0"/>
+          <w:numId w:val="8"/>
+        </w:numPr>
+        <w:ind w:right="-180"/>
+        <w:rPr>
+          <w:b/>
+          <w:bCs/>
+          <w:sz w:val="24"/>
+          <w:szCs w:val="24"/>
+          <w:u w:val="single"/>
+        </w:rPr>
+      </w:pPr>
+      <w:r>
+        <w:rPr>
+          <w:sz w:val="24"/>
+          <w:szCs w:val="24"/>
+        </w:rPr>
+        <w:t>Provides</w:t>
+      </w:r>
+      <w:r>
+        <w:rPr>
+          <w:sz w:val="24"/>
+          <w:szCs w:val="24"/>
+        </w:rPr>
+        <w:t xml:space="preserve"> temperature</w:t>
+      </w:r>
+      <w:r>
+        <w:rPr>
+          <w:sz w:val="24"/>
+          <w:szCs w:val="24"/>
+        </w:rPr>
+        <w:t xml:space="preserve"> visualization and detection of potential </w:t>
+      </w:r>
+      <w:r>
+        <w:rPr>
+          <w:sz w:val="24"/>
+          <w:szCs w:val="24"/>
+        </w:rPr>
+        <w:t>non-wear</w:t>
+      </w:r>
     </w:p>
     <w:p>
       <w:pPr>
@@ -878,23 +772,21 @@
           <w:sz w:val="24"/>
           <w:szCs w:val="24"/>
         </w:rPr>
-        <w:t xml:space="preserve">For each </w:t>
-      </w:r>
-      <w:proofErr w:type="spellStart"/>
-      <w:r>
-        <w:rPr>
-          <w:sz w:val="24"/>
-          <w:szCs w:val="24"/>
-        </w:rPr>
-        <w:t>Skyn</w:t>
-      </w:r>
-      <w:proofErr w:type="spellEnd"/>
-      <w:r>
-        <w:rPr>
-          <w:sz w:val="24"/>
-          <w:szCs w:val="24"/>
-        </w:rPr>
-        <w:t xml:space="preserve"> dataset, calculates Peak, TAC-AUC, Rise Duration, Fall Duration, Rise Rate, Fall Rate, and several others features. </w:t>
+        <w:t xml:space="preserve">For each Skyn dataset, </w:t>
+      </w:r>
+      <w:r>
+        <w:rPr>
+          <w:sz w:val="24"/>
+          <w:szCs w:val="24"/>
+        </w:rPr>
+        <w:t>the SDM will calculate:</w:t>
+      </w:r>
+      <w:r>
+        <w:rPr>
+          <w:sz w:val="24"/>
+          <w:szCs w:val="24"/>
+        </w:rPr>
+        <w:t xml:space="preserve"> Peak, TAC-AUC, Rise Duration, Fall Duration, Rise Rate, Fall Rate, and several others features. </w:t>
       </w:r>
     </w:p>
     <w:p>
@@ -949,33 +841,8 @@
           <w:sz w:val="24"/>
           <w:szCs w:val="24"/>
         </w:rPr>
-        <w:t xml:space="preserve">A random forest model and logistic regression model can be used to make predictions of whether or not a single </w:t>
-      </w:r>
-      <w:proofErr w:type="spellStart"/>
-      <w:r>
-        <w:rPr>
-          <w:sz w:val="24"/>
-          <w:szCs w:val="24"/>
-        </w:rPr>
-        <w:t>Skyn</w:t>
-      </w:r>
-      <w:proofErr w:type="spellEnd"/>
-      <w:r>
-        <w:rPr>
-          <w:sz w:val="24"/>
-          <w:szCs w:val="24"/>
-        </w:rPr>
-        <w:t xml:space="preserve"> dataset corresponds to alcohol </w:t>
-      </w:r>
-      <w:proofErr w:type="gramStart"/>
-      <w:r>
-        <w:rPr>
-          <w:sz w:val="24"/>
-          <w:szCs w:val="24"/>
-        </w:rPr>
-        <w:t>consumption</w:t>
-      </w:r>
-      <w:proofErr w:type="gramEnd"/>
+        <w:t>A random forest model and logistic regression model can be used to make predictions of whether or not a single Skyn dataset corresponds to alcohol consumption</w:t>
+      </w:r>
     </w:p>
     <w:p>
       <w:pPr>
@@ -1184,17 +1051,8 @@
           <w:sz w:val="24"/>
           <w:szCs w:val="24"/>
         </w:rPr>
-        <w:t xml:space="preserve">: random forest and logistic </w:t>
-      </w:r>
-      <w:proofErr w:type="gramStart"/>
-      <w:r>
-        <w:rPr>
-          <w:sz w:val="24"/>
-          <w:szCs w:val="24"/>
-        </w:rPr>
-        <w:t>regression</w:t>
-      </w:r>
-      <w:proofErr w:type="gramEnd"/>
+        <w:t>: random forest and logistic regression</w:t>
+      </w:r>
     </w:p>
     <w:p>
       <w:pPr>
@@ -1218,17 +1076,8 @@
           <w:sz w:val="24"/>
           <w:szCs w:val="24"/>
         </w:rPr>
-        <w:t xml:space="preserve">Models are trained in two ways: using features from cleaned (processed) data and using features from raw (unprocessed) </w:t>
-      </w:r>
-      <w:proofErr w:type="gramStart"/>
-      <w:r>
-        <w:rPr>
-          <w:sz w:val="24"/>
-          <w:szCs w:val="24"/>
-        </w:rPr>
-        <w:t>data</w:t>
-      </w:r>
-      <w:proofErr w:type="gramEnd"/>
+        <w:t>Models are trained in two ways: using features from cleaned (processed) data and using features from raw (unprocessed) data</w:t>
+      </w:r>
     </w:p>
     <w:p>
       <w:pPr>
@@ -1252,17 +1101,8 @@
           <w:sz w:val="24"/>
           <w:szCs w:val="24"/>
         </w:rPr>
-        <w:t xml:space="preserve">Altogether, 4 models will be trained and </w:t>
-      </w:r>
-      <w:proofErr w:type="gramStart"/>
-      <w:r>
-        <w:rPr>
-          <w:sz w:val="24"/>
-          <w:szCs w:val="24"/>
-        </w:rPr>
-        <w:t>tested</w:t>
-      </w:r>
-      <w:proofErr w:type="gramEnd"/>
+        <w:t>Altogether, 4 models will be trained and tested</w:t>
+      </w:r>
     </w:p>
     <w:p>
       <w:pPr>
@@ -1292,7 +1132,34 @@
           <w:sz w:val="28"/>
           <w:szCs w:val="28"/>
         </w:rPr>
-        <w:t xml:space="preserve">Workbook and </w:t>
+        <w:t xml:space="preserve">Excel </w:t>
+      </w:r>
+      <w:r>
+        <w:rPr>
+          <w:i/>
+          <w:iCs/>
+          <w:sz w:val="28"/>
+          <w:szCs w:val="28"/>
+        </w:rPr>
+        <w:t>Workbook</w:t>
+      </w:r>
+      <w:r>
+        <w:rPr>
+          <w:i/>
+          <w:iCs/>
+          <w:sz w:val="28"/>
+          <w:szCs w:val="28"/>
+        </w:rPr>
+        <w:t>s</w:t>
+      </w:r>
+      <w:r>
+        <w:rPr>
+          <w:i/>
+          <w:iCs/>
+          <w:sz w:val="28"/>
+          <w:szCs w:val="28"/>
+        </w:rPr>
+        <w:t xml:space="preserve"> and </w:t>
       </w:r>
       <w:r>
         <w:rPr>
@@ -1310,7 +1177,16 @@
           <w:sz w:val="28"/>
           <w:szCs w:val="28"/>
         </w:rPr>
-        <w:t>t Building</w:t>
+        <w:t>t</w:t>
+      </w:r>
+      <w:r>
+        <w:rPr>
+          <w:i/>
+          <w:iCs/>
+          <w:sz w:val="28"/>
+          <w:szCs w:val="28"/>
+        </w:rPr>
+        <w:t>s</w:t>
       </w:r>
     </w:p>
     <w:p>
@@ -1320,6 +1196,7 @@
           <w:ilvl w:val="0"/>
           <w:numId w:val="12"/>
         </w:numPr>
+        <w:ind w:left="630" w:hanging="270"/>
         <w:rPr>
           <w:b/>
           <w:bCs/>
@@ -1333,23 +1210,7 @@
           <w:sz w:val="24"/>
           <w:szCs w:val="24"/>
         </w:rPr>
-        <w:t xml:space="preserve">Each individual dataset will </w:t>
-      </w:r>
-      <w:proofErr w:type="gramStart"/>
-      <w:r>
-        <w:rPr>
-          <w:sz w:val="24"/>
-          <w:szCs w:val="24"/>
-        </w:rPr>
-        <w:t>saved</w:t>
-      </w:r>
-      <w:proofErr w:type="gramEnd"/>
-      <w:r>
-        <w:rPr>
-          <w:sz w:val="24"/>
-          <w:szCs w:val="24"/>
-        </w:rPr>
-        <w:t xml:space="preserve"> as an Excel file that includes 3 tabs:</w:t>
+        <w:t>Each individual dataset will saved as an Excel file that includes 3 tabs:</w:t>
       </w:r>
     </w:p>
     <w:p>
@@ -1359,30 +1220,19 @@
           <w:ilvl w:val="1"/>
           <w:numId w:val="12"/>
         </w:numPr>
-        <w:rPr>
-          <w:b/>
-          <w:bCs/>
-          <w:sz w:val="24"/>
-          <w:szCs w:val="24"/>
+        <w:ind w:left="900" w:hanging="270"/>
+        <w:rPr>
+          <w:b/>
+          <w:bCs/>
           <w:u w:val="single"/>
         </w:rPr>
       </w:pPr>
       <w:r>
-        <w:rPr>
-          <w:sz w:val="24"/>
-          <w:szCs w:val="24"/>
-        </w:rPr>
-        <w:t xml:space="preserve">Data saved with new columns for cleaned &amp; smoothed </w:t>
-      </w:r>
-      <w:proofErr w:type="gramStart"/>
-      <w:r>
-        <w:rPr>
-          <w:sz w:val="24"/>
-          <w:szCs w:val="24"/>
-        </w:rPr>
-        <w:t>data</w:t>
-      </w:r>
-      <w:proofErr w:type="gramEnd"/>
+        <w:t xml:space="preserve">Processed Skyn datasets will be </w:t>
+      </w:r>
+      <w:r>
+        <w:t xml:space="preserve"> saved with new columns for cleaned &amp; smoothed data</w:t>
+      </w:r>
     </w:p>
     <w:p>
       <w:pPr>
@@ -1391,19 +1241,14 @@
           <w:ilvl w:val="1"/>
           <w:numId w:val="12"/>
         </w:numPr>
-        <w:rPr>
-          <w:b/>
-          <w:bCs/>
-          <w:sz w:val="24"/>
-          <w:szCs w:val="24"/>
+        <w:ind w:left="900" w:hanging="270"/>
+        <w:rPr>
+          <w:b/>
+          <w:bCs/>
           <w:u w:val="single"/>
         </w:rPr>
       </w:pPr>
       <w:r>
-        <w:rPr>
-          <w:sz w:val="24"/>
-          <w:szCs w:val="24"/>
-        </w:rPr>
         <w:t>Variable key that defines the column names</w:t>
       </w:r>
     </w:p>
@@ -1414,30 +1259,19 @@
           <w:ilvl w:val="1"/>
           <w:numId w:val="12"/>
         </w:numPr>
-        <w:rPr>
-          <w:b/>
-          <w:bCs/>
-          <w:sz w:val="24"/>
-          <w:szCs w:val="24"/>
+        <w:ind w:left="900" w:hanging="270"/>
+        <w:rPr>
+          <w:b/>
+          <w:bCs/>
           <w:u w:val="single"/>
         </w:rPr>
       </w:pPr>
       <w:r>
-        <w:rPr>
-          <w:sz w:val="24"/>
-          <w:szCs w:val="24"/>
-        </w:rPr>
-        <w:t xml:space="preserve">Graphs to visualize the raw versus cleaned </w:t>
-      </w:r>
-      <w:proofErr w:type="gramStart"/>
-      <w:r>
-        <w:rPr>
-          <w:sz w:val="24"/>
-          <w:szCs w:val="24"/>
-        </w:rPr>
-        <w:t>data</w:t>
-      </w:r>
-      <w:proofErr w:type="gramEnd"/>
+        <w:t>Graphs to visualize the raw versus cleaned data</w:t>
+      </w:r>
+      <w:r>
+        <w:t>, temperature, etc.</w:t>
+      </w:r>
     </w:p>
     <w:p>
       <w:pPr>
@@ -1446,6 +1280,7 @@
           <w:ilvl w:val="0"/>
           <w:numId w:val="12"/>
         </w:numPr>
+        <w:ind w:left="630" w:hanging="270"/>
         <w:rPr>
           <w:b/>
           <w:bCs/>
@@ -1459,7 +1294,14 @@
           <w:sz w:val="24"/>
           <w:szCs w:val="24"/>
         </w:rPr>
-        <w:t>A whole-cohort analysis will produce an Excel file that includes several tabs for:</w:t>
+        <w:t>W</w:t>
+      </w:r>
+      <w:r>
+        <w:rPr>
+          <w:sz w:val="24"/>
+          <w:szCs w:val="24"/>
+        </w:rPr>
+        <w:t>hole-cohort analysis will produce an Excel file that includes several tabs for:</w:t>
       </w:r>
     </w:p>
     <w:p>
@@ -1469,19 +1311,14 @@
           <w:ilvl w:val="1"/>
           <w:numId w:val="12"/>
         </w:numPr>
-        <w:rPr>
-          <w:b/>
-          <w:bCs/>
-          <w:sz w:val="24"/>
-          <w:szCs w:val="24"/>
+        <w:ind w:left="900" w:hanging="270"/>
+        <w:rPr>
+          <w:b/>
+          <w:bCs/>
           <w:u w:val="single"/>
         </w:rPr>
       </w:pPr>
       <w:r>
-        <w:rPr>
-          <w:sz w:val="24"/>
-          <w:szCs w:val="24"/>
-        </w:rPr>
         <w:t>Feature data</w:t>
       </w:r>
     </w:p>
@@ -1492,19 +1329,14 @@
           <w:ilvl w:val="1"/>
           <w:numId w:val="12"/>
         </w:numPr>
-        <w:rPr>
-          <w:b/>
-          <w:bCs/>
-          <w:sz w:val="24"/>
-          <w:szCs w:val="24"/>
+        <w:ind w:left="900" w:hanging="270"/>
+        <w:rPr>
+          <w:b/>
+          <w:bCs/>
           <w:u w:val="single"/>
         </w:rPr>
       </w:pPr>
       <w:r>
-        <w:rPr>
-          <w:sz w:val="24"/>
-          <w:szCs w:val="24"/>
-        </w:rPr>
         <w:t>Model prediction results</w:t>
       </w:r>
     </w:p>
@@ -1515,46 +1347,16 @@
           <w:ilvl w:val="1"/>
           <w:numId w:val="12"/>
         </w:numPr>
-        <w:rPr>
-          <w:b/>
-          <w:bCs/>
-          <w:sz w:val="24"/>
-          <w:szCs w:val="24"/>
+        <w:ind w:left="900" w:hanging="270"/>
+        <w:rPr>
+          <w:b/>
+          <w:bCs/>
           <w:u w:val="single"/>
         </w:rPr>
       </w:pPr>
       <w:r>
-        <w:rPr>
-          <w:sz w:val="24"/>
-          <w:szCs w:val="24"/>
-        </w:rPr>
-        <w:t xml:space="preserve">Compiled visual summary of each </w:t>
-      </w:r>
-      <w:proofErr w:type="spellStart"/>
-      <w:r>
-        <w:rPr>
-          <w:sz w:val="24"/>
-          <w:szCs w:val="24"/>
-        </w:rPr>
-        <w:t>Skyn</w:t>
-      </w:r>
-      <w:proofErr w:type="spellEnd"/>
-      <w:r>
-        <w:rPr>
-          <w:sz w:val="24"/>
-          <w:szCs w:val="24"/>
-        </w:rPr>
-        <w:t xml:space="preserve"> </w:t>
-      </w:r>
-      <w:proofErr w:type="gramStart"/>
-      <w:r>
-        <w:rPr>
-          <w:sz w:val="24"/>
-          <w:szCs w:val="24"/>
-        </w:rPr>
-        <w:t>dataset</w:t>
-      </w:r>
-      <w:proofErr w:type="gramEnd"/>
+        <w:t>Compiled visual summary of each Skyn dataset</w:t>
+      </w:r>
     </w:p>
     <w:p>
       <w:pPr>
@@ -1563,6 +1365,7 @@
           <w:ilvl w:val="0"/>
           <w:numId w:val="12"/>
         </w:numPr>
+        <w:ind w:left="630" w:hanging="270"/>
         <w:rPr>
           <w:b/>
           <w:bCs/>
@@ -1576,17 +1379,8 @@
           <w:sz w:val="24"/>
           <w:szCs w:val="24"/>
         </w:rPr>
-        <w:t xml:space="preserve">Several graphs summarizing the </w:t>
-      </w:r>
-      <w:proofErr w:type="gramStart"/>
-      <w:r>
-        <w:rPr>
-          <w:sz w:val="24"/>
-          <w:szCs w:val="24"/>
-        </w:rPr>
-        <w:t>models</w:t>
-      </w:r>
-      <w:proofErr w:type="gramEnd"/>
+        <w:t>Several graphs summarizing the models</w:t>
+      </w:r>
     </w:p>
     <w:p>
       <w:pPr>
@@ -1684,8 +1478,11 @@
         </w:tabs>
         <w:ind w:left="720"/>
         <w:rPr>
-          <w:sz w:val="28"/>
-          <w:szCs w:val="28"/>
+          <w:rStyle w:val="Hyperlink"/>
+          <w:color w:val="auto"/>
+          <w:sz w:val="28"/>
+          <w:szCs w:val="28"/>
+          <w:u w:val="none"/>
         </w:rPr>
       </w:pPr>
       <w:r>
@@ -1703,18 +1500,36 @@
           <w:t>Git - Downloads (git-scm.com)</w:t>
         </w:r>
       </w:hyperlink>
-      <w:r>
-        <w:rPr>
-          <w:rStyle w:val="Hyperlink"/>
-        </w:rPr>
-        <w:t xml:space="preserve"> </w:t>
-      </w:r>
-      <w:r>
-        <w:rPr>
-          <w:sz w:val="28"/>
-          <w:szCs w:val="28"/>
-        </w:rPr>
-        <w:t>(If not downloaded already)</w:t>
+    </w:p>
+    <w:p>
+      <w:pPr>
+        <w:pStyle w:val="ListParagraph"/>
+        <w:numPr>
+          <w:ilvl w:val="1"/>
+          <w:numId w:val="17"/>
+        </w:numPr>
+        <w:tabs>
+          <w:tab w:val="left" w:pos="720"/>
+        </w:tabs>
+        <w:ind w:left="1080" w:hanging="270"/>
+        <w:rPr>
+          <w:sz w:val="20"/>
+          <w:szCs w:val="20"/>
+        </w:rPr>
+      </w:pPr>
+      <w:r>
+        <w:rPr>
+          <w:sz w:val="20"/>
+          <w:szCs w:val="20"/>
+        </w:rPr>
+        <w:t xml:space="preserve">This </w:t>
+      </w:r>
+      <w:r>
+        <w:rPr>
+          <w:sz w:val="20"/>
+          <w:szCs w:val="20"/>
+        </w:rPr>
+        <w:t>makes it easy to download the SDM from Github</w:t>
       </w:r>
     </w:p>
     <w:p>
@@ -1729,32 +1544,30 @@
         </w:tabs>
         <w:ind w:left="720"/>
         <w:rPr>
-          <w:sz w:val="28"/>
-          <w:szCs w:val="28"/>
-        </w:rPr>
-      </w:pPr>
-      <w:r>
-        <w:rPr>
-          <w:b/>
-          <w:bCs/>
+          <w:rStyle w:val="Hyperlink"/>
+          <w:color w:val="auto"/>
+          <w:sz w:val="28"/>
+          <w:szCs w:val="28"/>
+          <w:u w:val="none"/>
+        </w:rPr>
+      </w:pPr>
+      <w:r>
+        <w:rPr>
           <w:noProof/>
-          <w:sz w:val="32"/>
-          <w:szCs w:val="32"/>
-          <w:u w:val="single"/>
         </w:rPr>
         <mc:AlternateContent>
           <mc:Choice Requires="wpg">
             <w:drawing>
-              <wp:anchor distT="0" distB="0" distL="114300" distR="114300" simplePos="0" relativeHeight="251664384" behindDoc="0" locked="0" layoutInCell="1" allowOverlap="1" wp14:anchorId="5113C667" wp14:editId="5E64C5F3">
+              <wp:anchor distT="0" distB="0" distL="114300" distR="114300" simplePos="0" relativeHeight="251664384" behindDoc="0" locked="0" layoutInCell="1" allowOverlap="1" wp14:anchorId="5113C667" wp14:editId="1EE2A947">
                 <wp:simplePos x="0" y="0"/>
                 <wp:positionH relativeFrom="page">
-                  <wp:posOffset>5924550</wp:posOffset>
+                  <wp:posOffset>6266724</wp:posOffset>
                 </wp:positionH>
                 <wp:positionV relativeFrom="paragraph">
-                  <wp:posOffset>289560</wp:posOffset>
+                  <wp:posOffset>3933</wp:posOffset>
                 </wp:positionV>
-                <wp:extent cx="1447800" cy="1838325"/>
-                <wp:effectExtent l="0" t="0" r="0" b="9525"/>
+                <wp:extent cx="1177290" cy="1386840"/>
+                <wp:effectExtent l="0" t="0" r="3810" b="3810"/>
                 <wp:wrapSquare wrapText="bothSides"/>
                 <wp:docPr id="5" name="Group 5"/>
                 <wp:cNvGraphicFramePr/>
@@ -1765,7 +1578,7 @@
                       <wpg:grpSpPr>
                         <a:xfrm>
                           <a:off x="0" y="0"/>
-                          <a:ext cx="1447800" cy="1838325"/>
+                          <a:ext cx="1177290" cy="1386840"/>
                           <a:chOff x="0" y="0"/>
                           <a:chExt cx="1249045" cy="1390650"/>
                         </a:xfrm>
@@ -1856,7 +1669,7 @@
           </mc:Choice>
           <mc:Fallback>
             <w:pict>
-              <v:group w14:anchorId="6CDD97EA" id="Group 5" o:spid="_x0000_s1026" style="position:absolute;margin-left:466.5pt;margin-top:22.8pt;width:114pt;height:144.75pt;z-index:251664384;mso-position-horizontal-relative:page;mso-width-relative:margin;mso-height-relative:margin" coordsize="12490,13906" o:gfxdata="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">
+              <v:group w14:anchorId="2C4FD2BE" id="Group 5" o:spid="_x0000_s1026" style="position:absolute;margin-left:493.45pt;margin-top:.3pt;width:92.7pt;height:109.2pt;z-index:251664384;mso-position-horizontal-relative:page;mso-width-relative:margin;mso-height-relative:margin" coordsize="12490,13906" o:gfxdata="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">
                 <v:shapetype id="_x0000_t75" coordsize="21600,21600" o:spt="75" o:preferrelative="t" path="m@4@5l@4@11@9@11@9@5xe" filled="f" stroked="f">
                   <v:stroke joinstyle="miter"/>
                   <v:formulas>
@@ -1876,10 +1689,10 @@
                   <v:path o:extrusionok="f" gradientshapeok="t" o:connecttype="rect"/>
                   <o:lock v:ext="edit" aspectratio="t"/>
                 </v:shapetype>
-                <v:shape id="Picture 3" o:spid="_x0000_s1027" type="#_x0000_t75" alt="Text&#10;&#10;Description automatically generated with medium confidence" style="position:absolute;width:12484;height:9525;visibility:visible;mso-wrap-style:square" o:gfxdata="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">
+                <v:shape id="Picture 3" o:spid="_x0000_s1027" type="#_x0000_t75" alt="Text&#10;&#10;Description automatically generated with medium confidence" style="position:absolute;width:12484;height:9525;visibility:visible;mso-wrap-style:square" o:gfxdata="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">
                   <v:imagedata r:id="rId11" o:title="Text&#10;&#10;Description automatically generated with medium confidence" cropbottom="40141f"/>
                 </v:shape>
-                <v:shape id="Picture 4" o:spid="_x0000_s1028" type="#_x0000_t75" alt="Text&#10;&#10;Description automatically generated with medium confidence" style="position:absolute;top:9429;width:12490;height:4477;visibility:visible;mso-wrap-style:square" o:gfxdata="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">
+                <v:shape id="Picture 4" o:spid="_x0000_s1028" type="#_x0000_t75" alt="Text&#10;&#10;Description automatically generated with medium confidence" style="position:absolute;top:9429;width:12490;height:4477;visibility:visible;mso-wrap-style:square" o:gfxdata="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">
                   <v:imagedata r:id="rId12" o:title="Text&#10;&#10;Description automatically generated with medium confidence" croptop="54345f" cropright="4033f"/>
                 </v:shape>
                 <w10:wrap type="square" anchorx="page"/>
@@ -1893,51 +1706,9 @@
           <w:sz w:val="28"/>
           <w:szCs w:val="28"/>
         </w:rPr>
-        <w:t xml:space="preserve">Download VS Code: </w:t>
+        <w:t xml:space="preserve">Download Anaconda: </w:t>
       </w:r>
       <w:hyperlink r:id="rId13" w:history="1">
-        <w:r>
-          <w:rPr>
-            <w:rStyle w:val="Hyperlink"/>
-          </w:rPr>
-          <w:t>Download Visual Studio Code - Mac, Linux, Windows</w:t>
-        </w:r>
-      </w:hyperlink>
-      <w:r>
-        <w:t xml:space="preserve"> </w:t>
-      </w:r>
-      <w:r>
-        <w:rPr>
-          <w:sz w:val="28"/>
-          <w:szCs w:val="28"/>
-        </w:rPr>
-        <w:t>(If not downloaded already)</w:t>
-      </w:r>
-    </w:p>
-    <w:p>
-      <w:pPr>
-        <w:pStyle w:val="ListParagraph"/>
-        <w:numPr>
-          <w:ilvl w:val="0"/>
-          <w:numId w:val="4"/>
-        </w:numPr>
-        <w:tabs>
-          <w:tab w:val="left" w:pos="810"/>
-        </w:tabs>
-        <w:ind w:left="720"/>
-        <w:rPr>
-          <w:sz w:val="28"/>
-          <w:szCs w:val="28"/>
-        </w:rPr>
-      </w:pPr>
-      <w:r>
-        <w:rPr>
-          <w:sz w:val="28"/>
-          <w:szCs w:val="28"/>
-        </w:rPr>
-        <w:t xml:space="preserve">Download Anaconda: </w:t>
-      </w:r>
-      <w:hyperlink r:id="rId14" w:history="1">
         <w:r>
           <w:rPr>
             <w:rStyle w:val="Hyperlink"/>
@@ -1950,6 +1721,30 @@
       <w:pPr>
         <w:pStyle w:val="ListParagraph"/>
         <w:numPr>
+          <w:ilvl w:val="1"/>
+          <w:numId w:val="16"/>
+        </w:numPr>
+        <w:tabs>
+          <w:tab w:val="left" w:pos="810"/>
+        </w:tabs>
+        <w:ind w:left="1080" w:hanging="270"/>
+        <w:rPr>
+          <w:sz w:val="20"/>
+          <w:szCs w:val="20"/>
+        </w:rPr>
+      </w:pPr>
+      <w:r>
+        <w:rPr>
+          <w:sz w:val="20"/>
+          <w:szCs w:val="20"/>
+        </w:rPr>
+        <w:t xml:space="preserve">This is a software package that includes Python so SDM can run. It also includes several IDEs such as VS Code, if you would like to open and edit the code. </w:t>
+      </w:r>
+    </w:p>
+    <w:p>
+      <w:pPr>
+        <w:pStyle w:val="ListParagraph"/>
+        <w:numPr>
           <w:ilvl w:val="0"/>
           <w:numId w:val="4"/>
         </w:numPr>
@@ -2034,16 +1829,12 @@
         </w:tabs>
         <w:ind w:left="1080"/>
         <w:rPr>
-          <w:i/>
-          <w:iCs/>
-          <w:sz w:val="28"/>
-          <w:szCs w:val="28"/>
-        </w:rPr>
-      </w:pPr>
-      <w:r>
-        <w:rPr>
-          <w:i/>
-          <w:iCs/>
+          <w:sz w:val="28"/>
+          <w:szCs w:val="28"/>
+        </w:rPr>
+      </w:pPr>
+      <w:r>
+        <w:rPr>
           <w:noProof/>
           <w:sz w:val="28"/>
           <w:szCs w:val="28"/>
@@ -2072,7 +1863,7 @@
                     <pic:cNvPicPr/>
                   </pic:nvPicPr>
                   <pic:blipFill>
-                    <a:blip r:embed="rId15">
+                    <a:blip r:embed="rId14">
                       <a:extLst>
                         <a:ext uri="{28A0092B-C50C-407E-A947-70E740481C1C}">
                           <a14:useLocalDpi xmlns:a14="http://schemas.microsoft.com/office/drawing/2010/main" val="0"/>
@@ -2100,8 +1891,6 @@
       </w:r>
       <w:r>
         <w:rPr>
-          <w:i/>
-          <w:iCs/>
           <w:sz w:val="28"/>
           <w:szCs w:val="28"/>
         </w:rPr>
@@ -2129,21 +1918,14 @@
           <w:sz w:val="28"/>
           <w:szCs w:val="28"/>
         </w:rPr>
-        <w:t xml:space="preserve">To download </w:t>
-      </w:r>
-      <w:r>
-        <w:rPr>
-          <w:sz w:val="28"/>
-          <w:szCs w:val="28"/>
-        </w:rPr>
-        <w:t xml:space="preserve">SDM </w:t>
-      </w:r>
-      <w:r>
-        <w:rPr>
-          <w:sz w:val="28"/>
-          <w:szCs w:val="28"/>
-        </w:rPr>
-        <w:t xml:space="preserve">software, run: </w:t>
+        <w:t>Download SDM</w:t>
+      </w:r>
+      <w:r>
+        <w:rPr>
+          <w:sz w:val="28"/>
+          <w:szCs w:val="28"/>
+        </w:rPr>
+        <w:t xml:space="preserve">: </w:t>
       </w:r>
     </w:p>
     <w:p>
@@ -2162,8 +1944,6 @@
         <w:ind w:left="1170" w:hanging="450"/>
         <w:rPr>
           <w:rStyle w:val="Hyperlink"/>
-          <w:i/>
-          <w:iCs/>
           <w:color w:val="auto"/>
           <w:sz w:val="28"/>
           <w:szCs w:val="28"/>
@@ -2172,19 +1952,15 @@
       </w:pPr>
       <w:r>
         <w:rPr>
-          <w:i/>
-          <w:iCs/>
           <w:sz w:val="28"/>
           <w:szCs w:val="28"/>
         </w:rPr>
         <w:t xml:space="preserve">git clone </w:t>
       </w:r>
-      <w:hyperlink r:id="rId16" w:history="1">
+      <w:hyperlink r:id="rId15" w:history="1">
         <w:r>
           <w:rPr>
             <w:rStyle w:val="Hyperlink"/>
-            <w:i/>
-            <w:iCs/>
             <w:sz w:val="28"/>
             <w:szCs w:val="28"/>
           </w:rPr>
@@ -2241,7 +2017,7 @@
                     <pic:cNvPicPr/>
                   </pic:nvPicPr>
                   <pic:blipFill>
-                    <a:blip r:embed="rId17">
+                    <a:blip r:embed="rId16">
                       <a:extLst>
                         <a:ext uri="{28A0092B-C50C-407E-A947-70E740481C1C}">
                           <a14:useLocalDpi xmlns:a14="http://schemas.microsoft.com/office/drawing/2010/main" val="0"/>
@@ -2461,7 +2237,6 @@
         </w:rPr>
         <w:t xml:space="preserve"> </w:t>
       </w:r>
-      <w:proofErr w:type="spellStart"/>
       <w:r>
         <w:rPr>
           <w:sz w:val="28"/>
@@ -2476,7 +2251,6 @@
         </w:rPr>
         <w:t>kyn</w:t>
       </w:r>
-      <w:proofErr w:type="spellEnd"/>
       <w:r>
         <w:rPr>
           <w:sz w:val="28"/>
@@ -2635,19 +2409,8 @@
           <w:sz w:val="24"/>
           <w:szCs w:val="24"/>
         </w:rPr>
-        <w:t xml:space="preserve">same </w:t>
-      </w:r>
-      <w:proofErr w:type="gramStart"/>
-      <w:r>
-        <w:rPr>
-          <w:b/>
-          <w:bCs/>
-          <w:sz w:val="24"/>
-          <w:szCs w:val="24"/>
-        </w:rPr>
-        <w:t>folder</w:t>
-      </w:r>
-      <w:proofErr w:type="gramEnd"/>
+        <w:t>same folder</w:t>
+      </w:r>
     </w:p>
     <w:p>
       <w:pPr>
@@ -2812,7 +2575,6 @@
           <w:u w:val="single"/>
         </w:rPr>
       </w:pPr>
-      <w:proofErr w:type="spellStart"/>
       <w:r>
         <w:rPr>
           <w:b/>
@@ -2822,7 +2584,6 @@
         </w:rPr>
         <w:t>SubID</w:t>
       </w:r>
-      <w:proofErr w:type="spellEnd"/>
       <w:r>
         <w:rPr>
           <w:sz w:val="24"/>
@@ -2933,21 +2694,12 @@
           <w:u w:val="single"/>
         </w:rPr>
       </w:pPr>
-      <w:proofErr w:type="spellStart"/>
-      <w:r>
-        <w:rPr>
-          <w:sz w:val="24"/>
-          <w:szCs w:val="24"/>
-        </w:rPr>
-        <w:t>SubID</w:t>
-      </w:r>
-      <w:proofErr w:type="spellEnd"/>
-      <w:r>
-        <w:rPr>
-          <w:sz w:val="24"/>
-          <w:szCs w:val="24"/>
-        </w:rPr>
-        <w:t xml:space="preserve"> should </w:t>
+      <w:r>
+        <w:rPr>
+          <w:sz w:val="24"/>
+          <w:szCs w:val="24"/>
+        </w:rPr>
+        <w:t xml:space="preserve">SubID should </w:t>
       </w:r>
       <w:r>
         <w:rPr>
@@ -3067,7 +2819,7 @@
                     <pic:cNvPicPr/>
                   </pic:nvPicPr>
                   <pic:blipFill rotWithShape="1">
-                    <a:blip r:embed="rId18">
+                    <a:blip r:embed="rId17">
                       <a:extLst>
                         <a:ext uri="{28A0092B-C50C-407E-A947-70E740481C1C}">
                           <a14:useLocalDpi xmlns:a14="http://schemas.microsoft.com/office/drawing/2010/main" val="0"/>
@@ -3106,21 +2858,12 @@
           </wp:anchor>
         </w:drawing>
       </w:r>
-      <w:proofErr w:type="spellStart"/>
-      <w:r>
-        <w:rPr>
-          <w:sz w:val="24"/>
-          <w:szCs w:val="24"/>
-        </w:rPr>
-        <w:t>SubID</w:t>
-      </w:r>
-      <w:proofErr w:type="spellEnd"/>
-      <w:r>
-        <w:rPr>
-          <w:sz w:val="24"/>
-          <w:szCs w:val="24"/>
-        </w:rPr>
-        <w:t xml:space="preserve"> and Condition are always </w:t>
+      <w:r>
+        <w:rPr>
+          <w:sz w:val="24"/>
+          <w:szCs w:val="24"/>
+        </w:rPr>
+        <w:t xml:space="preserve">SubID and Condition are always </w:t>
       </w:r>
       <w:r>
         <w:rPr>
@@ -3224,17 +2967,8 @@
           <w:sz w:val="24"/>
           <w:szCs w:val="24"/>
         </w:rPr>
-        <w:t xml:space="preserve">he Sub-condition differentiates these </w:t>
-      </w:r>
-      <w:proofErr w:type="gramStart"/>
-      <w:r>
-        <w:rPr>
-          <w:sz w:val="24"/>
-          <w:szCs w:val="24"/>
-        </w:rPr>
-        <w:t>datasets</w:t>
-      </w:r>
-      <w:proofErr w:type="gramEnd"/>
+        <w:t>he Sub-condition differentiates these datasets</w:t>
+      </w:r>
       <w:r>
         <w:rPr>
           <w:sz w:val="24"/>
@@ -3413,7 +3147,6 @@
           </mc:Fallback>
         </mc:AlternateContent>
       </w:r>
-      <w:proofErr w:type="spellStart"/>
       <w:r>
         <w:rPr>
           <w:sz w:val="24"/>
@@ -3421,7 +3154,6 @@
         </w:rPr>
         <w:t>SubID</w:t>
       </w:r>
-      <w:proofErr w:type="spellEnd"/>
       <w:r>
         <w:rPr>
           <w:sz w:val="24"/>
@@ -3528,17 +3260,8 @@
           <w:sz w:val="24"/>
           <w:szCs w:val="24"/>
         </w:rPr>
-        <w:t xml:space="preserve"> automatically identify </w:t>
-      </w:r>
-      <w:proofErr w:type="spellStart"/>
-      <w:r>
-        <w:rPr>
-          <w:sz w:val="24"/>
-          <w:szCs w:val="24"/>
-        </w:rPr>
-        <w:t>SubID</w:t>
-      </w:r>
-      <w:proofErr w:type="spellEnd"/>
+        <w:t xml:space="preserve"> automatically identify SubID</w:t>
+      </w:r>
       <w:r>
         <w:rPr>
           <w:sz w:val="24"/>
@@ -3687,17 +3410,8 @@
           <w:sz w:val="24"/>
           <w:szCs w:val="24"/>
         </w:rPr>
-        <w:t xml:space="preserve">Metadata files are stored in the resources/ </w:t>
-      </w:r>
-      <w:proofErr w:type="gramStart"/>
-      <w:r>
-        <w:rPr>
-          <w:sz w:val="24"/>
-          <w:szCs w:val="24"/>
-        </w:rPr>
-        <w:t>folder</w:t>
-      </w:r>
-      <w:proofErr w:type="gramEnd"/>
+        <w:t>Metadata files are stored in the resources/ folder</w:t>
+      </w:r>
     </w:p>
     <w:p>
       <w:pPr>
@@ -3736,7 +3450,7 @@
                     <pic:cNvPicPr/>
                   </pic:nvPicPr>
                   <pic:blipFill>
-                    <a:blip r:embed="rId19">
+                    <a:blip r:embed="rId18">
                       <a:extLst>
                         <a:ext uri="{28A0092B-C50C-407E-A947-70E740481C1C}">
                           <a14:useLocalDpi xmlns:a14="http://schemas.microsoft.com/office/drawing/2010/main" val="0"/>
@@ -3790,7 +3504,6 @@
         </w:rPr>
         <w:t xml:space="preserve">Do not edit the </w:t>
       </w:r>
-      <w:proofErr w:type="spellStart"/>
       <w:r>
         <w:rPr>
           <w:i/>
@@ -3800,7 +3513,6 @@
         </w:rPr>
         <w:t>MARS_original_testing</w:t>
       </w:r>
-      <w:proofErr w:type="spellEnd"/>
       <w:r>
         <w:rPr>
           <w:sz w:val="24"/>
@@ -3877,23 +3589,7 @@
           <w:sz w:val="24"/>
           <w:szCs w:val="24"/>
         </w:rPr>
-        <w:t xml:space="preserve">Do not edit the </w:t>
-      </w:r>
-      <w:proofErr w:type="spellStart"/>
-      <w:r>
-        <w:rPr>
-          <w:sz w:val="24"/>
-          <w:szCs w:val="24"/>
-        </w:rPr>
-        <w:t>FeatureKey</w:t>
-      </w:r>
-      <w:proofErr w:type="spellEnd"/>
-      <w:r>
-        <w:rPr>
-          <w:sz w:val="24"/>
-          <w:szCs w:val="24"/>
-        </w:rPr>
-        <w:t xml:space="preserve"> </w:t>
+        <w:t xml:space="preserve">Do not edit the FeatureKey </w:t>
       </w:r>
       <w:r>
         <w:rPr>
@@ -4000,7 +3696,7 @@
                     <pic:cNvPicPr/>
                   </pic:nvPicPr>
                   <pic:blipFill>
-                    <a:blip r:embed="rId20">
+                    <a:blip r:embed="rId19">
                       <a:extLst>
                         <a:ext uri="{28A0092B-C50C-407E-A947-70E740481C1C}">
                           <a14:useLocalDpi xmlns:a14="http://schemas.microsoft.com/office/drawing/2010/main" val="0"/>
@@ -4087,39 +3783,7 @@
           <w:sz w:val="24"/>
           <w:szCs w:val="24"/>
         </w:rPr>
-        <w:t xml:space="preserve">For each </w:t>
-      </w:r>
-      <w:proofErr w:type="spellStart"/>
-      <w:r>
-        <w:rPr>
-          <w:sz w:val="24"/>
-          <w:szCs w:val="24"/>
-        </w:rPr>
-        <w:t>Skyn</w:t>
-      </w:r>
-      <w:proofErr w:type="spellEnd"/>
-      <w:r>
-        <w:rPr>
-          <w:sz w:val="24"/>
-          <w:szCs w:val="24"/>
-        </w:rPr>
-        <w:t xml:space="preserve"> dataset, add a row that labels the </w:t>
-      </w:r>
-      <w:proofErr w:type="spellStart"/>
-      <w:r>
-        <w:rPr>
-          <w:sz w:val="24"/>
-          <w:szCs w:val="24"/>
-        </w:rPr>
-        <w:t>SubID</w:t>
-      </w:r>
-      <w:proofErr w:type="spellEnd"/>
-      <w:r>
-        <w:rPr>
-          <w:sz w:val="24"/>
-          <w:szCs w:val="24"/>
-        </w:rPr>
-        <w:t xml:space="preserve">, Condition, and Sub-condition for that dataset. </w:t>
+        <w:t xml:space="preserve">For each Skyn dataset, add a row that labels the SubID, Condition, and Sub-condition for that dataset. </w:t>
       </w:r>
     </w:p>
     <w:p>
@@ -4143,23 +3807,7 @@
           <w:sz w:val="24"/>
           <w:szCs w:val="24"/>
         </w:rPr>
-        <w:t xml:space="preserve">If a file should be left out of analyses, you can exclude with “N” in the </w:t>
-      </w:r>
-      <w:proofErr w:type="spellStart"/>
-      <w:r>
-        <w:rPr>
-          <w:sz w:val="24"/>
-          <w:szCs w:val="24"/>
-        </w:rPr>
-        <w:t>Use_Data</w:t>
-      </w:r>
-      <w:proofErr w:type="spellEnd"/>
-      <w:r>
-        <w:rPr>
-          <w:sz w:val="24"/>
-          <w:szCs w:val="24"/>
-        </w:rPr>
-        <w:t xml:space="preserve"> column. </w:t>
+        <w:t xml:space="preserve">If a file should be left out of analyses, you can exclude with “N” in the Use_Data column. </w:t>
       </w:r>
     </w:p>
     <w:p>
@@ -4190,23 +3838,7 @@
           <w:sz w:val="24"/>
           <w:szCs w:val="24"/>
         </w:rPr>
-        <w:t xml:space="preserve">Fill in the </w:t>
-      </w:r>
-      <w:proofErr w:type="spellStart"/>
-      <w:r>
-        <w:rPr>
-          <w:sz w:val="24"/>
-          <w:szCs w:val="24"/>
-        </w:rPr>
-        <w:t>TotalDrks</w:t>
-      </w:r>
-      <w:proofErr w:type="spellEnd"/>
-      <w:r>
-        <w:rPr>
-          <w:sz w:val="24"/>
-          <w:szCs w:val="24"/>
-        </w:rPr>
-        <w:t xml:space="preserve"> column to indicate the total drinks consumed during the drinking episode</w:t>
+        <w:t>Fill in the TotalDrks column to indicate the total drinks consumed during the drinking episode</w:t>
       </w:r>
     </w:p>
     <w:p>
@@ -4363,17 +3995,8 @@
           <w:sz w:val="24"/>
           <w:szCs w:val="24"/>
         </w:rPr>
-        <w:t xml:space="preserve">Use military </w:t>
-      </w:r>
-      <w:proofErr w:type="gramStart"/>
-      <w:r>
-        <w:rPr>
-          <w:sz w:val="24"/>
-          <w:szCs w:val="24"/>
-        </w:rPr>
-        <w:t>time</w:t>
-      </w:r>
-      <w:proofErr w:type="gramEnd"/>
+        <w:t>Use military time</w:t>
+      </w:r>
     </w:p>
     <w:p>
       <w:pPr>
@@ -4466,7 +4089,7 @@
                     <pic:cNvPicPr/>
                   </pic:nvPicPr>
                   <pic:blipFill>
-                    <a:blip r:embed="rId21">
+                    <a:blip r:embed="rId20">
                       <a:extLst>
                         <a:ext uri="{28A0092B-C50C-407E-A947-70E740481C1C}">
                           <a14:useLocalDpi xmlns:a14="http://schemas.microsoft.com/office/drawing/2010/main" val="0"/>
@@ -4522,23 +4145,7 @@
           <w:sz w:val="24"/>
           <w:szCs w:val="24"/>
         </w:rPr>
-        <w:t xml:space="preserve">ones will be used to standardize </w:t>
-      </w:r>
-      <w:proofErr w:type="spellStart"/>
-      <w:r>
-        <w:rPr>
-          <w:sz w:val="24"/>
-          <w:szCs w:val="24"/>
-        </w:rPr>
-        <w:t>Skyn</w:t>
-      </w:r>
-      <w:proofErr w:type="spellEnd"/>
-      <w:r>
-        <w:rPr>
-          <w:sz w:val="24"/>
-          <w:szCs w:val="24"/>
-        </w:rPr>
-        <w:t xml:space="preserve">-generated </w:t>
+        <w:t xml:space="preserve">ones will be used to standardize Skyn-generated </w:t>
       </w:r>
       <w:r>
         <w:rPr>
@@ -4667,19 +4274,8 @@
           <w:sz w:val="24"/>
           <w:szCs w:val="24"/>
         </w:rPr>
-        <w:t xml:space="preserve">user wore the </w:t>
-      </w:r>
-      <w:proofErr w:type="spellStart"/>
-      <w:r>
-        <w:rPr>
-          <w:b/>
-          <w:bCs/>
-          <w:sz w:val="24"/>
-          <w:szCs w:val="24"/>
-        </w:rPr>
-        <w:t>Skyn</w:t>
-      </w:r>
-      <w:proofErr w:type="spellEnd"/>
+        <w:t>user wore the Skyn</w:t>
+      </w:r>
       <w:r>
         <w:rPr>
           <w:sz w:val="24"/>
@@ -4713,39 +4309,7 @@
           <w:sz w:val="24"/>
           <w:szCs w:val="24"/>
         </w:rPr>
-        <w:t xml:space="preserve">If </w:t>
-      </w:r>
-      <w:proofErr w:type="spellStart"/>
-      <w:r>
-        <w:rPr>
-          <w:sz w:val="24"/>
-          <w:szCs w:val="24"/>
-        </w:rPr>
-        <w:t>Skyn</w:t>
-      </w:r>
-      <w:proofErr w:type="spellEnd"/>
-      <w:r>
-        <w:rPr>
-          <w:sz w:val="24"/>
-          <w:szCs w:val="24"/>
-        </w:rPr>
-        <w:t xml:space="preserve"> data is downloaded in a different time zone from the user, then timestamps in the </w:t>
-      </w:r>
-      <w:proofErr w:type="spellStart"/>
-      <w:r>
-        <w:rPr>
-          <w:sz w:val="24"/>
-          <w:szCs w:val="24"/>
-        </w:rPr>
-        <w:t>Skyn</w:t>
-      </w:r>
-      <w:proofErr w:type="spellEnd"/>
-      <w:r>
-        <w:rPr>
-          <w:sz w:val="24"/>
-          <w:szCs w:val="24"/>
-        </w:rPr>
-        <w:t xml:space="preserve"> dataset will not</w:t>
+        <w:t>If Skyn data is downloaded in a different time zone from the user, then timestamps in the Skyn dataset will not</w:t>
       </w:r>
       <w:r>
         <w:rPr>
@@ -4794,23 +4358,7 @@
           <w:sz w:val="24"/>
           <w:szCs w:val="24"/>
         </w:rPr>
-        <w:t xml:space="preserve">If time zone is provided, the software will adjust the timestamps in the </w:t>
-      </w:r>
-      <w:proofErr w:type="spellStart"/>
-      <w:r>
-        <w:rPr>
-          <w:sz w:val="24"/>
-          <w:szCs w:val="24"/>
-        </w:rPr>
-        <w:t>Skyn</w:t>
-      </w:r>
-      <w:proofErr w:type="spellEnd"/>
-      <w:r>
-        <w:rPr>
-          <w:sz w:val="24"/>
-          <w:szCs w:val="24"/>
-        </w:rPr>
-        <w:t xml:space="preserve"> dataset to </w:t>
+        <w:t xml:space="preserve">If time zone is provided, the software will adjust the timestamps in the Skyn dataset to </w:t>
       </w:r>
       <w:r>
         <w:rPr>
@@ -4819,21 +4367,12 @@
         </w:rPr>
         <w:t xml:space="preserve">ensure it matches the </w:t>
       </w:r>
-      <w:proofErr w:type="spellStart"/>
-      <w:r>
-        <w:rPr>
-          <w:sz w:val="24"/>
-          <w:szCs w:val="24"/>
-        </w:rPr>
-        <w:t>Skyn</w:t>
-      </w:r>
-      <w:proofErr w:type="spellEnd"/>
-      <w:r>
-        <w:rPr>
-          <w:sz w:val="24"/>
-          <w:szCs w:val="24"/>
-        </w:rPr>
-        <w:t xml:space="preserve"> </w:t>
+      <w:r>
+        <w:rPr>
+          <w:sz w:val="24"/>
+          <w:szCs w:val="24"/>
+        </w:rPr>
+        <w:t xml:space="preserve">Skyn </w:t>
       </w:r>
       <w:r>
         <w:rPr>
@@ -4868,23 +4407,7 @@
           <w:sz w:val="24"/>
           <w:szCs w:val="24"/>
         </w:rPr>
-        <w:t xml:space="preserve">If time zone is not provided, software will assume that the time zone of </w:t>
-      </w:r>
-      <w:proofErr w:type="spellStart"/>
-      <w:r>
-        <w:rPr>
-          <w:sz w:val="24"/>
-          <w:szCs w:val="24"/>
-        </w:rPr>
-        <w:t>Skyn</w:t>
-      </w:r>
-      <w:proofErr w:type="spellEnd"/>
-      <w:r>
-        <w:rPr>
-          <w:sz w:val="24"/>
-          <w:szCs w:val="24"/>
-        </w:rPr>
-        <w:t xml:space="preserve"> data and time </w:t>
+        <w:t xml:space="preserve">If time zone is not provided, software will assume that the time zone of Skyn data and time </w:t>
       </w:r>
       <w:r>
         <w:rPr>
@@ -4905,23 +4428,7 @@
           <w:sz w:val="24"/>
           <w:szCs w:val="24"/>
         </w:rPr>
-        <w:t xml:space="preserve">the </w:t>
-      </w:r>
-      <w:proofErr w:type="spellStart"/>
-      <w:r>
-        <w:rPr>
-          <w:sz w:val="24"/>
-          <w:szCs w:val="24"/>
-        </w:rPr>
-        <w:t>Skyn</w:t>
-      </w:r>
-      <w:proofErr w:type="spellEnd"/>
-      <w:r>
-        <w:rPr>
-          <w:sz w:val="24"/>
-          <w:szCs w:val="24"/>
-        </w:rPr>
-        <w:t xml:space="preserve"> </w:t>
+        <w:t xml:space="preserve">the Skyn </w:t>
       </w:r>
       <w:r>
         <w:rPr>
@@ -4985,7 +4492,7 @@
                     <pic:cNvPicPr/>
                   </pic:nvPicPr>
                   <pic:blipFill rotWithShape="1">
-                    <a:blip r:embed="rId22">
+                    <a:blip r:embed="rId21">
                       <a:extLst>
                         <a:ext uri="{28A0092B-C50C-407E-A947-70E740481C1C}">
                           <a14:useLocalDpi xmlns:a14="http://schemas.microsoft.com/office/drawing/2010/main" val="0"/>
@@ -5080,23 +4587,7 @@
           <w:sz w:val="28"/>
           <w:szCs w:val="28"/>
         </w:rPr>
-        <w:t>File -&gt; Open Folder, and open “</w:t>
-      </w:r>
-      <w:proofErr w:type="spellStart"/>
-      <w:r>
-        <w:rPr>
-          <w:sz w:val="28"/>
-          <w:szCs w:val="28"/>
-        </w:rPr>
-        <w:t>skyn_data_manager</w:t>
-      </w:r>
-      <w:proofErr w:type="spellEnd"/>
-      <w:r>
-        <w:rPr>
-          <w:sz w:val="28"/>
-          <w:szCs w:val="28"/>
-        </w:rPr>
-        <w:t>”</w:t>
+        <w:t>File -&gt; Open Folder, and open “skyn_data_manager”</w:t>
       </w:r>
     </w:p>
     <w:p>
@@ -5196,7 +4687,7 @@
                     <pic:cNvPicPr/>
                   </pic:nvPicPr>
                   <pic:blipFill rotWithShape="1">
-                    <a:blip r:embed="rId18">
+                    <a:blip r:embed="rId17">
                       <a:extLst>
                         <a:ext uri="{28A0092B-C50C-407E-A947-70E740481C1C}">
                           <a14:useLocalDpi xmlns:a14="http://schemas.microsoft.com/office/drawing/2010/main" val="0"/>
@@ -5240,33 +4731,8 @@
           <w:sz w:val="28"/>
           <w:szCs w:val="28"/>
         </w:rPr>
-        <w:t>Modify “</w:t>
-      </w:r>
-      <w:proofErr w:type="spellStart"/>
-      <w:r>
-        <w:rPr>
-          <w:sz w:val="28"/>
-          <w:szCs w:val="28"/>
-        </w:rPr>
-        <w:t>cohort_name</w:t>
-      </w:r>
-      <w:proofErr w:type="spellEnd"/>
-      <w:r>
-        <w:rPr>
-          <w:sz w:val="28"/>
-          <w:szCs w:val="28"/>
-        </w:rPr>
-        <w:t xml:space="preserve">” to a name of your </w:t>
-      </w:r>
-      <w:proofErr w:type="gramStart"/>
-      <w:r>
-        <w:rPr>
-          <w:sz w:val="28"/>
-          <w:szCs w:val="28"/>
-        </w:rPr>
-        <w:t>choosing</w:t>
-      </w:r>
-      <w:proofErr w:type="gramEnd"/>
+        <w:t>Modify “cohort_name” to a name of your choosing</w:t>
+      </w:r>
     </w:p>
     <w:p>
       <w:pPr>
@@ -5288,33 +4754,8 @@
           <w:sz w:val="28"/>
           <w:szCs w:val="28"/>
         </w:rPr>
-        <w:t>Modify “</w:t>
-      </w:r>
-      <w:proofErr w:type="spellStart"/>
-      <w:r>
-        <w:rPr>
-          <w:sz w:val="28"/>
-          <w:szCs w:val="28"/>
-        </w:rPr>
-        <w:t>data_in</w:t>
-      </w:r>
-      <w:proofErr w:type="spellEnd"/>
-      <w:r>
-        <w:rPr>
-          <w:sz w:val="28"/>
-          <w:szCs w:val="28"/>
-        </w:rPr>
-        <w:t xml:space="preserve">” to let the software know the location of your cohort data </w:t>
-      </w:r>
-      <w:proofErr w:type="gramStart"/>
-      <w:r>
-        <w:rPr>
-          <w:sz w:val="28"/>
-          <w:szCs w:val="28"/>
-        </w:rPr>
-        <w:t>folder</w:t>
-      </w:r>
-      <w:proofErr w:type="gramEnd"/>
+        <w:t>Modify “data_in” to let the software know the location of your cohort data folder</w:t>
+      </w:r>
     </w:p>
     <w:p>
       <w:pPr>
@@ -5336,17 +4777,8 @@
           <w:sz w:val="28"/>
           <w:szCs w:val="28"/>
         </w:rPr>
-        <w:t xml:space="preserve">If needed, modify the other parameters </w:t>
-      </w:r>
-      <w:proofErr w:type="gramStart"/>
-      <w:r>
-        <w:rPr>
-          <w:sz w:val="28"/>
-          <w:szCs w:val="28"/>
-        </w:rPr>
-        <w:t>listed</w:t>
-      </w:r>
-      <w:proofErr w:type="gramEnd"/>
+        <w:t>If needed, modify the other parameters listed</w:t>
+      </w:r>
     </w:p>
     <w:p>
       <w:pPr>
@@ -5368,55 +4800,7 @@
           <w:sz w:val="28"/>
           <w:szCs w:val="28"/>
         </w:rPr>
-        <w:t xml:space="preserve">The default </w:t>
-      </w:r>
-      <w:proofErr w:type="spellStart"/>
-      <w:r>
-        <w:rPr>
-          <w:sz w:val="28"/>
-          <w:szCs w:val="28"/>
-        </w:rPr>
-        <w:t>search_character</w:t>
-      </w:r>
-      <w:proofErr w:type="spellEnd"/>
-      <w:r>
-        <w:rPr>
-          <w:sz w:val="28"/>
-          <w:szCs w:val="28"/>
-        </w:rPr>
-        <w:t xml:space="preserve"> and </w:t>
-      </w:r>
-      <w:proofErr w:type="spellStart"/>
-      <w:r>
-        <w:rPr>
-          <w:sz w:val="28"/>
-          <w:szCs w:val="28"/>
-        </w:rPr>
-        <w:t>search_length</w:t>
-      </w:r>
-      <w:proofErr w:type="spellEnd"/>
-      <w:r>
-        <w:rPr>
-          <w:sz w:val="28"/>
-          <w:szCs w:val="28"/>
-        </w:rPr>
-        <w:t xml:space="preserve"> parameters match the </w:t>
-      </w:r>
-      <w:proofErr w:type="spellStart"/>
-      <w:r>
-        <w:rPr>
-          <w:sz w:val="28"/>
-          <w:szCs w:val="28"/>
-        </w:rPr>
-        <w:t>filenaming</w:t>
-      </w:r>
-      <w:proofErr w:type="spellEnd"/>
-      <w:r>
-        <w:rPr>
-          <w:sz w:val="28"/>
-          <w:szCs w:val="28"/>
-        </w:rPr>
-        <w:t xml:space="preserve"> convention shown to the right. </w:t>
+        <w:t xml:space="preserve">The default search_character and search_length parameters match the filenaming convention shown to the right. </w:t>
       </w:r>
     </w:p>
     <w:p>
@@ -5439,33 +4823,8 @@
           <w:sz w:val="28"/>
           <w:szCs w:val="28"/>
         </w:rPr>
-        <w:t xml:space="preserve">If you do not use </w:t>
-      </w:r>
-      <w:proofErr w:type="spellStart"/>
-      <w:r>
-        <w:rPr>
-          <w:sz w:val="28"/>
-          <w:szCs w:val="28"/>
-        </w:rPr>
-        <w:t>sub_conditions</w:t>
-      </w:r>
-      <w:proofErr w:type="spellEnd"/>
-      <w:r>
-        <w:rPr>
-          <w:sz w:val="28"/>
-          <w:szCs w:val="28"/>
-        </w:rPr>
-        <w:t xml:space="preserve">, </w:t>
-      </w:r>
-      <w:proofErr w:type="gramStart"/>
-      <w:r>
-        <w:rPr>
-          <w:sz w:val="28"/>
-          <w:szCs w:val="28"/>
-        </w:rPr>
-        <w:t>set</w:t>
-      </w:r>
-      <w:proofErr w:type="gramEnd"/>
+        <w:t>If you do not use sub_conditions, set</w:t>
+      </w:r>
     </w:p>
     <w:p>
       <w:pPr>
@@ -5482,21 +4841,12 @@
           <w:u w:val="single"/>
         </w:rPr>
       </w:pPr>
-      <w:proofErr w:type="spellStart"/>
-      <w:r>
-        <w:rPr>
-          <w:sz w:val="28"/>
-          <w:szCs w:val="28"/>
-        </w:rPr>
-        <w:t>sub_condition_search_character</w:t>
-      </w:r>
-      <w:proofErr w:type="spellEnd"/>
-      <w:r>
-        <w:rPr>
-          <w:sz w:val="28"/>
-          <w:szCs w:val="28"/>
-        </w:rPr>
-        <w:t xml:space="preserve"> = None</w:t>
+      <w:r>
+        <w:rPr>
+          <w:sz w:val="28"/>
+          <w:szCs w:val="28"/>
+        </w:rPr>
+        <w:t>sub_condition_search_character = None</w:t>
       </w:r>
     </w:p>
     <w:p>
@@ -5567,7 +4917,7 @@
                             </pic:cNvPicPr>
                           </pic:nvPicPr>
                           <pic:blipFill>
-                            <a:blip r:embed="rId23">
+                            <a:blip r:embed="rId22">
                               <a:extLst>
                                 <a:ext uri="{28A0092B-C50C-407E-A947-70E740481C1C}">
                                   <a14:useLocalDpi xmlns:a14="http://schemas.microsoft.com/office/drawing/2010/main" val="0"/>
@@ -5684,27 +5034,8 @@
             <w:pict>
               <v:group w14:anchorId="41DFFB6C" id="Group 1" o:spid="_x0000_s1027" style="position:absolute;left:0;text-align:left;margin-left:379.2pt;margin-top:19.5pt;width:145.5pt;height:216.55pt;z-index:251674624" coordsize="18478,27501" o:gfxdata="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">
                 <v:group id="Group 20" o:spid="_x0000_s1028" style="position:absolute;width:18478;height:22098" coordsize="22383,25717" o:gfxdata="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">
-                  <v:shapetype id="_x0000_t75" coordsize="21600,21600" o:spt="75" o:preferrelative="t" path="m@4@5l@4@11@9@11@9@5xe" filled="f" stroked="f">
-                    <v:stroke joinstyle="miter"/>
-                    <v:formulas>
-                      <v:f eqn="if lineDrawn pixelLineWidth 0"/>
-                      <v:f eqn="sum @0 1 0"/>
-                      <v:f eqn="sum 0 0 @1"/>
-                      <v:f eqn="prod @2 1 2"/>
-                      <v:f eqn="prod @3 21600 pixelWidth"/>
-                      <v:f eqn="prod @3 21600 pixelHeight"/>
-                      <v:f eqn="sum @0 0 1"/>
-                      <v:f eqn="prod @6 1 2"/>
-                      <v:f eqn="prod @7 21600 pixelWidth"/>
-                      <v:f eqn="sum @8 21600 0"/>
-                      <v:f eqn="prod @7 21600 pixelHeight"/>
-                      <v:f eqn="sum @10 21600 0"/>
-                    </v:formulas>
-                    <v:path o:extrusionok="f" gradientshapeok="t" o:connecttype="rect"/>
-                    <o:lock v:ext="edit" aspectratio="t"/>
-                  </v:shapetype>
                   <v:shape id="Picture 16" o:spid="_x0000_s1029" type="#_x0000_t75" alt="For Windows only. Mac users will simply use Terminal." style="position:absolute;left:1238;width:21145;height:25717;visibility:visible;mso-wrap-style:square" o:gfxdata="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">
-                    <v:imagedata r:id="rId24" o:title="For Windows only. Mac users will simply use Terminal"/>
+                    <v:imagedata r:id="rId23" o:title="For Windows only. Mac users will simply use Terminal"/>
                   </v:shape>
                   <v:shapetype id="_x0000_t32" coordsize="21600,21600" o:spt="32" o:oned="t" path="m,l21600,21600e" filled="f">
                     <v:path arrowok="t" fillok="f" o:connecttype="none"/>
@@ -5750,21 +5081,12 @@
           </mc:Fallback>
         </mc:AlternateContent>
       </w:r>
-      <w:proofErr w:type="spellStart"/>
-      <w:r>
-        <w:rPr>
-          <w:sz w:val="28"/>
-          <w:szCs w:val="28"/>
-        </w:rPr>
-        <w:t>sub_condition_search_length</w:t>
-      </w:r>
-      <w:proofErr w:type="spellEnd"/>
-      <w:r>
-        <w:rPr>
-          <w:sz w:val="28"/>
-          <w:szCs w:val="28"/>
-        </w:rPr>
-        <w:t xml:space="preserve"> = None</w:t>
+      <w:r>
+        <w:rPr>
+          <w:sz w:val="28"/>
+          <w:szCs w:val="28"/>
+        </w:rPr>
+        <w:t>sub_condition_search_length = None</w:t>
       </w:r>
     </w:p>
     <w:p>
@@ -5936,17 +5258,8 @@
           <w:sz w:val="28"/>
           <w:szCs w:val="28"/>
         </w:rPr>
-        <w:t>/Anaconda3/Scripts/</w:t>
-      </w:r>
-      <w:proofErr w:type="gramStart"/>
-      <w:r>
-        <w:rPr>
-          <w:sz w:val="28"/>
-          <w:szCs w:val="28"/>
-        </w:rPr>
-        <w:t>activate</w:t>
-      </w:r>
-      <w:proofErr w:type="gramEnd"/>
+        <w:t>/Anaconda3/Scripts/activate</w:t>
+      </w:r>
     </w:p>
     <w:p>
       <w:pPr>
@@ -5962,37 +5275,15 @@
           <w:szCs w:val="28"/>
         </w:rPr>
       </w:pPr>
-      <w:proofErr w:type="spellStart"/>
-      <w:r>
-        <w:rPr>
-          <w:i/>
-          <w:iCs/>
-          <w:sz w:val="28"/>
-          <w:szCs w:val="28"/>
-        </w:rPr>
-        <w:t>conda</w:t>
-      </w:r>
-      <w:proofErr w:type="spellEnd"/>
-      <w:r>
-        <w:rPr>
-          <w:i/>
-          <w:iCs/>
-          <w:sz w:val="28"/>
-          <w:szCs w:val="28"/>
-        </w:rPr>
-        <w:t xml:space="preserve"> activate </w:t>
-      </w:r>
-      <w:proofErr w:type="gramStart"/>
-      <w:r>
-        <w:rPr>
-          <w:i/>
-          <w:iCs/>
-          <w:sz w:val="28"/>
-          <w:szCs w:val="28"/>
-        </w:rPr>
-        <w:t>base</w:t>
-      </w:r>
-      <w:proofErr w:type="gramEnd"/>
+      <w:r>
+        <w:rPr>
+          <w:i/>
+          <w:iCs/>
+          <w:sz w:val="28"/>
+          <w:szCs w:val="28"/>
+        </w:rPr>
+        <w:t>conda activate base</w:t>
+      </w:r>
     </w:p>
     <w:p>
       <w:pPr>
@@ -6056,37 +5347,15 @@
           <w:szCs w:val="28"/>
         </w:rPr>
       </w:pPr>
-      <w:proofErr w:type="spellStart"/>
-      <w:r>
-        <w:rPr>
-          <w:i/>
-          <w:iCs/>
-          <w:sz w:val="28"/>
-          <w:szCs w:val="28"/>
-        </w:rPr>
-        <w:t>conda</w:t>
-      </w:r>
-      <w:proofErr w:type="spellEnd"/>
-      <w:r>
-        <w:rPr>
-          <w:i/>
-          <w:iCs/>
-          <w:sz w:val="28"/>
-          <w:szCs w:val="28"/>
-        </w:rPr>
-        <w:t xml:space="preserve"> activate </w:t>
-      </w:r>
-      <w:proofErr w:type="gramStart"/>
-      <w:r>
-        <w:rPr>
-          <w:i/>
-          <w:iCs/>
-          <w:sz w:val="28"/>
-          <w:szCs w:val="28"/>
-        </w:rPr>
-        <w:t>base</w:t>
-      </w:r>
-      <w:proofErr w:type="gramEnd"/>
+      <w:r>
+        <w:rPr>
+          <w:i/>
+          <w:iCs/>
+          <w:sz w:val="28"/>
+          <w:szCs w:val="28"/>
+        </w:rPr>
+        <w:t>conda activate base</w:t>
+      </w:r>
     </w:p>
     <w:p>
       <w:pPr>
@@ -6147,37 +5416,15 @@
         </w:rPr>
         <w:t xml:space="preserve">run terminal command: </w:t>
       </w:r>
-      <w:proofErr w:type="spellStart"/>
-      <w:r>
-        <w:rPr>
-          <w:i/>
-          <w:iCs/>
-          <w:sz w:val="28"/>
-          <w:szCs w:val="28"/>
-        </w:rPr>
-        <w:t>conda</w:t>
-      </w:r>
-      <w:proofErr w:type="spellEnd"/>
-      <w:r>
-        <w:rPr>
-          <w:i/>
-          <w:iCs/>
-          <w:sz w:val="28"/>
-          <w:szCs w:val="28"/>
-        </w:rPr>
-        <w:t xml:space="preserve"> </w:t>
-      </w:r>
-      <w:proofErr w:type="gramStart"/>
-      <w:r>
-        <w:rPr>
-          <w:i/>
-          <w:iCs/>
-          <w:sz w:val="28"/>
-          <w:szCs w:val="28"/>
-        </w:rPr>
-        <w:t>activate</w:t>
-      </w:r>
-      <w:proofErr w:type="gramEnd"/>
+      <w:r>
+        <w:rPr>
+          <w:i/>
+          <w:iCs/>
+          <w:sz w:val="28"/>
+          <w:szCs w:val="28"/>
+        </w:rPr>
+        <w:t>conda activate</w:t>
+      </w:r>
     </w:p>
     <w:p>
       <w:pPr>
@@ -6232,7 +5479,6 @@
         </w:rPr>
         <w:t xml:space="preserve">pip install -r </w:t>
       </w:r>
-      <w:proofErr w:type="gramStart"/>
       <w:r>
         <w:rPr>
           <w:i/>
@@ -6251,61 +5497,40 @@
         </w:rPr>
         <w:t>requirements.txt</w:t>
       </w:r>
-      <w:proofErr w:type="gramEnd"/>
-    </w:p>
-    <w:p>
-      <w:pPr>
-        <w:rPr>
-          <w:sz w:val="28"/>
-          <w:szCs w:val="28"/>
-        </w:rPr>
-      </w:pPr>
-    </w:p>
-    <w:p>
-      <w:pPr>
-        <w:rPr>
-          <w:sz w:val="28"/>
-          <w:szCs w:val="28"/>
-        </w:rPr>
-      </w:pPr>
-    </w:p>
-    <w:p>
-      <w:pPr>
-        <w:rPr>
-          <w:b/>
-          <w:bCs/>
-          <w:sz w:val="28"/>
-          <w:szCs w:val="28"/>
-        </w:rPr>
-      </w:pPr>
-      <w:r>
-        <w:rPr>
-          <w:b/>
-          <w:bCs/>
-          <w:sz w:val="28"/>
-          <w:szCs w:val="28"/>
-        </w:rPr>
-        <w:t xml:space="preserve">Now you are ready to process your </w:t>
-      </w:r>
-      <w:proofErr w:type="spellStart"/>
-      <w:r>
-        <w:rPr>
-          <w:b/>
-          <w:bCs/>
-          <w:sz w:val="28"/>
-          <w:szCs w:val="28"/>
-        </w:rPr>
-        <w:t>Skyn</w:t>
-      </w:r>
-      <w:proofErr w:type="spellEnd"/>
-      <w:r>
-        <w:rPr>
-          <w:b/>
-          <w:bCs/>
-          <w:sz w:val="28"/>
-          <w:szCs w:val="28"/>
-        </w:rPr>
-        <w:t xml:space="preserve"> data</w:t>
+    </w:p>
+    <w:p>
+      <w:pPr>
+        <w:rPr>
+          <w:sz w:val="28"/>
+          <w:szCs w:val="28"/>
+        </w:rPr>
+      </w:pPr>
+    </w:p>
+    <w:p>
+      <w:pPr>
+        <w:rPr>
+          <w:sz w:val="28"/>
+          <w:szCs w:val="28"/>
+        </w:rPr>
+      </w:pPr>
+    </w:p>
+    <w:p>
+      <w:pPr>
+        <w:rPr>
+          <w:b/>
+          <w:bCs/>
+          <w:sz w:val="28"/>
+          <w:szCs w:val="28"/>
+        </w:rPr>
+      </w:pPr>
+      <w:r>
+        <w:rPr>
+          <w:b/>
+          <w:bCs/>
+          <w:sz w:val="28"/>
+          <w:szCs w:val="28"/>
+        </w:rPr>
+        <w:t>Now you are ready to process your Skyn data</w:t>
       </w:r>
       <w:r>
         <w:rPr>
@@ -6537,7 +5762,6 @@
         </w:rPr>
         <w:t xml:space="preserve">See </w:t>
       </w:r>
-      <w:proofErr w:type="spellStart"/>
       <w:r>
         <w:rPr>
           <w:sz w:val="28"/>
@@ -6545,23 +5769,13 @@
         </w:rPr>
         <w:t>processed_data_and_plots</w:t>
       </w:r>
-      <w:proofErr w:type="spellEnd"/>
-      <w:r>
-        <w:rPr>
-          <w:sz w:val="28"/>
-          <w:szCs w:val="28"/>
-        </w:rPr>
-        <w:t xml:space="preserve"> folder for individualized </w:t>
-      </w:r>
-      <w:proofErr w:type="gramStart"/>
-      <w:r>
-        <w:rPr>
-          <w:sz w:val="28"/>
-          <w:szCs w:val="28"/>
-        </w:rPr>
-        <w:t>results</w:t>
-      </w:r>
-      <w:proofErr w:type="gramEnd"/>
+      <w:r>
+        <w:rPr>
+          <w:sz w:val="28"/>
+          <w:szCs w:val="28"/>
+        </w:rPr>
+        <w:t xml:space="preserve"> folder for individualized results</w:t>
+      </w:r>
     </w:p>
     <w:p>
       <w:pPr>
@@ -6580,33 +5794,8 @@
           <w:sz w:val="28"/>
           <w:szCs w:val="28"/>
         </w:rPr>
-        <w:t xml:space="preserve">See </w:t>
-      </w:r>
-      <w:proofErr w:type="spellStart"/>
-      <w:r>
-        <w:rPr>
-          <w:sz w:val="28"/>
-          <w:szCs w:val="28"/>
-        </w:rPr>
-        <w:t>features_and_model_results</w:t>
-      </w:r>
-      <w:proofErr w:type="spellEnd"/>
-      <w:r>
-        <w:rPr>
-          <w:sz w:val="28"/>
-          <w:szCs w:val="28"/>
-        </w:rPr>
-        <w:t xml:space="preserve"> for machine learning and feature results for whole </w:t>
-      </w:r>
-      <w:proofErr w:type="gramStart"/>
-      <w:r>
-        <w:rPr>
-          <w:sz w:val="28"/>
-          <w:szCs w:val="28"/>
-        </w:rPr>
-        <w:t>cohort</w:t>
-      </w:r>
-      <w:proofErr w:type="gramEnd"/>
+        <w:t>See features_and_model_results for machine learning and feature results for whole cohort</w:t>
+      </w:r>
     </w:p>
     <w:p>
       <w:pPr>
@@ -6683,8 +5872,8 @@
       </w:pPr>
     </w:p>
     <w:sectPr>
-      <w:headerReference w:type="even" r:id="rId25"/>
-      <w:headerReference w:type="default" r:id="rId26"/>
+      <w:headerReference w:type="even" r:id="rId24"/>
+      <w:headerReference w:type="default" r:id="rId25"/>
       <w:pgSz w:w="12240" w:h="15840"/>
       <w:pgMar w:top="1440" w:right="1440" w:bottom="1440" w:left="1440" w:header="720" w:footer="720" w:gutter="0"/>
       <w:cols w:space="720"/>
@@ -7090,6 +6279,99 @@
     </w:lvl>
   </w:abstractNum>
   <w:abstractNum w:abstractNumId="2" w15:restartNumberingAfterBreak="0">
+    <w:nsid w:val="2DD50AEE"/>
+    <w:multiLevelType w:val="hybridMultilevel"/>
+    <w:tmpl w:val="2172820A"/>
+    <w:lvl w:ilvl="0" w:tplc="FFFFFFFF">
+      <w:start w:val="1"/>
+      <w:numFmt w:val="decimal"/>
+      <w:lvlText w:val="%1."/>
+      <w:lvlJc w:val="left"/>
+      <w:pPr>
+        <w:ind w:left="2160" w:hanging="360"/>
+      </w:pPr>
+      <w:rPr>
+        <w:b w:val="0"/>
+        <w:bCs w:val="0"/>
+      </w:rPr>
+    </w:lvl>
+    <w:lvl w:ilvl="1" w:tplc="04090001">
+      <w:start w:val="1"/>
+      <w:numFmt w:val="bullet"/>
+      <w:lvlText w:val=""/>
+      <w:lvlJc w:val="left"/>
+      <w:pPr>
+        <w:ind w:left="720" w:hanging="360"/>
+      </w:pPr>
+      <w:rPr>
+        <w:rFonts w:ascii="Symbol" w:hAnsi="Symbol" w:hint="default"/>
+      </w:rPr>
+    </w:lvl>
+    <w:lvl w:ilvl="2" w:tplc="FFFFFFFF">
+      <w:start w:val="1"/>
+      <w:numFmt w:val="lowerRoman"/>
+      <w:lvlText w:val="%3."/>
+      <w:lvlJc w:val="right"/>
+      <w:pPr>
+        <w:ind w:left="2160" w:hanging="180"/>
+      </w:pPr>
+    </w:lvl>
+    <w:lvl w:ilvl="3" w:tplc="FFFFFFFF">
+      <w:start w:val="1"/>
+      <w:numFmt w:val="decimal"/>
+      <w:lvlText w:val="%4."/>
+      <w:lvlJc w:val="left"/>
+      <w:pPr>
+        <w:ind w:left="2880" w:hanging="360"/>
+      </w:pPr>
+    </w:lvl>
+    <w:lvl w:ilvl="4" w:tplc="FFFFFFFF">
+      <w:start w:val="1"/>
+      <w:numFmt w:val="lowerLetter"/>
+      <w:lvlText w:val="%5."/>
+      <w:lvlJc w:val="left"/>
+      <w:pPr>
+        <w:ind w:left="3600" w:hanging="360"/>
+      </w:pPr>
+    </w:lvl>
+    <w:lvl w:ilvl="5" w:tplc="FFFFFFFF">
+      <w:start w:val="1"/>
+      <w:numFmt w:val="lowerRoman"/>
+      <w:lvlText w:val="%6."/>
+      <w:lvlJc w:val="right"/>
+      <w:pPr>
+        <w:ind w:left="4320" w:hanging="180"/>
+      </w:pPr>
+    </w:lvl>
+    <w:lvl w:ilvl="6" w:tplc="FFFFFFFF" w:tentative="1">
+      <w:start w:val="1"/>
+      <w:numFmt w:val="decimal"/>
+      <w:lvlText w:val="%7."/>
+      <w:lvlJc w:val="left"/>
+      <w:pPr>
+        <w:ind w:left="5040" w:hanging="360"/>
+      </w:pPr>
+    </w:lvl>
+    <w:lvl w:ilvl="7" w:tplc="FFFFFFFF" w:tentative="1">
+      <w:start w:val="1"/>
+      <w:numFmt w:val="lowerLetter"/>
+      <w:lvlText w:val="%8."/>
+      <w:lvlJc w:val="left"/>
+      <w:pPr>
+        <w:ind w:left="5760" w:hanging="360"/>
+      </w:pPr>
+    </w:lvl>
+    <w:lvl w:ilvl="8" w:tplc="FFFFFFFF" w:tentative="1">
+      <w:start w:val="1"/>
+      <w:numFmt w:val="lowerRoman"/>
+      <w:lvlText w:val="%9."/>
+      <w:lvlJc w:val="right"/>
+      <w:pPr>
+        <w:ind w:left="6480" w:hanging="180"/>
+      </w:pPr>
+    </w:lvl>
+  </w:abstractNum>
+  <w:abstractNum w:abstractNumId="3" w15:restartNumberingAfterBreak="0">
     <w:nsid w:val="32AB0F47"/>
     <w:multiLevelType w:val="hybridMultilevel"/>
     <w:tmpl w:val="89D8B988"/>
@@ -7202,7 +6484,7 @@
       </w:rPr>
     </w:lvl>
   </w:abstractNum>
-  <w:abstractNum w:abstractNumId="3" w15:restartNumberingAfterBreak="0">
+  <w:abstractNum w:abstractNumId="4" w15:restartNumberingAfterBreak="0">
     <w:nsid w:val="37FF012B"/>
     <w:multiLevelType w:val="hybridMultilevel"/>
     <w:tmpl w:val="EE8CFD04"/>
@@ -7316,7 +6598,7 @@
       </w:rPr>
     </w:lvl>
   </w:abstractNum>
-  <w:abstractNum w:abstractNumId="4" w15:restartNumberingAfterBreak="0">
+  <w:abstractNum w:abstractNumId="5" w15:restartNumberingAfterBreak="0">
     <w:nsid w:val="3A866DAF"/>
     <w:multiLevelType w:val="hybridMultilevel"/>
     <w:tmpl w:val="17EAC36C"/>
@@ -7406,7 +6688,7 @@
       </w:pPr>
     </w:lvl>
   </w:abstractNum>
-  <w:abstractNum w:abstractNumId="5" w15:restartNumberingAfterBreak="0">
+  <w:abstractNum w:abstractNumId="6" w15:restartNumberingAfterBreak="0">
     <w:nsid w:val="3BEB77C0"/>
     <w:multiLevelType w:val="hybridMultilevel"/>
     <w:tmpl w:val="8C5651EC"/>
@@ -7520,7 +6802,100 @@
       </w:rPr>
     </w:lvl>
   </w:abstractNum>
-  <w:abstractNum w:abstractNumId="6" w15:restartNumberingAfterBreak="0">
+  <w:abstractNum w:abstractNumId="7" w15:restartNumberingAfterBreak="0">
+    <w:nsid w:val="3CB36D6D"/>
+    <w:multiLevelType w:val="hybridMultilevel"/>
+    <w:tmpl w:val="D6B8FDF4"/>
+    <w:lvl w:ilvl="0" w:tplc="FFFFFFFF">
+      <w:start w:val="1"/>
+      <w:numFmt w:val="decimal"/>
+      <w:lvlText w:val="%1."/>
+      <w:lvlJc w:val="left"/>
+      <w:pPr>
+        <w:ind w:left="2160" w:hanging="360"/>
+      </w:pPr>
+      <w:rPr>
+        <w:b w:val="0"/>
+        <w:bCs w:val="0"/>
+      </w:rPr>
+    </w:lvl>
+    <w:lvl w:ilvl="1" w:tplc="04090001">
+      <w:start w:val="1"/>
+      <w:numFmt w:val="bullet"/>
+      <w:lvlText w:val=""/>
+      <w:lvlJc w:val="left"/>
+      <w:pPr>
+        <w:ind w:left="720" w:hanging="360"/>
+      </w:pPr>
+      <w:rPr>
+        <w:rFonts w:ascii="Symbol" w:hAnsi="Symbol" w:hint="default"/>
+      </w:rPr>
+    </w:lvl>
+    <w:lvl w:ilvl="2" w:tplc="FFFFFFFF">
+      <w:start w:val="1"/>
+      <w:numFmt w:val="lowerRoman"/>
+      <w:lvlText w:val="%3."/>
+      <w:lvlJc w:val="right"/>
+      <w:pPr>
+        <w:ind w:left="2160" w:hanging="180"/>
+      </w:pPr>
+    </w:lvl>
+    <w:lvl w:ilvl="3" w:tplc="FFFFFFFF">
+      <w:start w:val="1"/>
+      <w:numFmt w:val="decimal"/>
+      <w:lvlText w:val="%4."/>
+      <w:lvlJc w:val="left"/>
+      <w:pPr>
+        <w:ind w:left="2880" w:hanging="360"/>
+      </w:pPr>
+    </w:lvl>
+    <w:lvl w:ilvl="4" w:tplc="FFFFFFFF">
+      <w:start w:val="1"/>
+      <w:numFmt w:val="lowerLetter"/>
+      <w:lvlText w:val="%5."/>
+      <w:lvlJc w:val="left"/>
+      <w:pPr>
+        <w:ind w:left="3600" w:hanging="360"/>
+      </w:pPr>
+    </w:lvl>
+    <w:lvl w:ilvl="5" w:tplc="FFFFFFFF">
+      <w:start w:val="1"/>
+      <w:numFmt w:val="lowerRoman"/>
+      <w:lvlText w:val="%6."/>
+      <w:lvlJc w:val="right"/>
+      <w:pPr>
+        <w:ind w:left="4320" w:hanging="180"/>
+      </w:pPr>
+    </w:lvl>
+    <w:lvl w:ilvl="6" w:tplc="FFFFFFFF" w:tentative="1">
+      <w:start w:val="1"/>
+      <w:numFmt w:val="decimal"/>
+      <w:lvlText w:val="%7."/>
+      <w:lvlJc w:val="left"/>
+      <w:pPr>
+        <w:ind w:left="5040" w:hanging="360"/>
+      </w:pPr>
+    </w:lvl>
+    <w:lvl w:ilvl="7" w:tplc="FFFFFFFF" w:tentative="1">
+      <w:start w:val="1"/>
+      <w:numFmt w:val="lowerLetter"/>
+      <w:lvlText w:val="%8."/>
+      <w:lvlJc w:val="left"/>
+      <w:pPr>
+        <w:ind w:left="5760" w:hanging="360"/>
+      </w:pPr>
+    </w:lvl>
+    <w:lvl w:ilvl="8" w:tplc="FFFFFFFF" w:tentative="1">
+      <w:start w:val="1"/>
+      <w:numFmt w:val="lowerRoman"/>
+      <w:lvlText w:val="%9."/>
+      <w:lvlJc w:val="right"/>
+      <w:pPr>
+        <w:ind w:left="6480" w:hanging="180"/>
+      </w:pPr>
+    </w:lvl>
+  </w:abstractNum>
+  <w:abstractNum w:abstractNumId="8" w15:restartNumberingAfterBreak="0">
     <w:nsid w:val="4A137FDD"/>
     <w:multiLevelType w:val="hybridMultilevel"/>
     <w:tmpl w:val="C8FC12AA"/>
@@ -7634,7 +7009,7 @@
       </w:rPr>
     </w:lvl>
   </w:abstractNum>
-  <w:abstractNum w:abstractNumId="7" w15:restartNumberingAfterBreak="0">
+  <w:abstractNum w:abstractNumId="9" w15:restartNumberingAfterBreak="0">
     <w:nsid w:val="4CC44685"/>
     <w:multiLevelType w:val="hybridMultilevel"/>
     <w:tmpl w:val="4E48B5D8"/>
@@ -7723,7 +7098,7 @@
       </w:pPr>
     </w:lvl>
   </w:abstractNum>
-  <w:abstractNum w:abstractNumId="8" w15:restartNumberingAfterBreak="0">
+  <w:abstractNum w:abstractNumId="10" w15:restartNumberingAfterBreak="0">
     <w:nsid w:val="4DCB22ED"/>
     <w:multiLevelType w:val="hybridMultilevel"/>
     <w:tmpl w:val="D0CEF84E"/>
@@ -7837,7 +7212,7 @@
       </w:rPr>
     </w:lvl>
   </w:abstractNum>
-  <w:abstractNum w:abstractNumId="9" w15:restartNumberingAfterBreak="0">
+  <w:abstractNum w:abstractNumId="11" w15:restartNumberingAfterBreak="0">
     <w:nsid w:val="4E29311D"/>
     <w:multiLevelType w:val="hybridMultilevel"/>
     <w:tmpl w:val="B3122E62"/>
@@ -7950,7 +7325,7 @@
       </w:rPr>
     </w:lvl>
   </w:abstractNum>
-  <w:abstractNum w:abstractNumId="10" w15:restartNumberingAfterBreak="0">
+  <w:abstractNum w:abstractNumId="12" w15:restartNumberingAfterBreak="0">
     <w:nsid w:val="56C80A44"/>
     <w:multiLevelType w:val="hybridMultilevel"/>
     <w:tmpl w:val="FCEA6A3A"/>
@@ -8040,7 +7415,7 @@
       </w:pPr>
     </w:lvl>
   </w:abstractNum>
-  <w:abstractNum w:abstractNumId="11" w15:restartNumberingAfterBreak="0">
+  <w:abstractNum w:abstractNumId="13" w15:restartNumberingAfterBreak="0">
     <w:nsid w:val="59C1093B"/>
     <w:multiLevelType w:val="hybridMultilevel"/>
     <w:tmpl w:val="7B1416CE"/>
@@ -8130,7 +7505,7 @@
       </w:pPr>
     </w:lvl>
   </w:abstractNum>
-  <w:abstractNum w:abstractNumId="12" w15:restartNumberingAfterBreak="0">
+  <w:abstractNum w:abstractNumId="14" w15:restartNumberingAfterBreak="0">
     <w:nsid w:val="5A4C589F"/>
     <w:multiLevelType w:val="hybridMultilevel"/>
     <w:tmpl w:val="ECAE6720"/>
@@ -8244,7 +7619,7 @@
       </w:rPr>
     </w:lvl>
   </w:abstractNum>
-  <w:abstractNum w:abstractNumId="13" w15:restartNumberingAfterBreak="0">
+  <w:abstractNum w:abstractNumId="15" w15:restartNumberingAfterBreak="0">
     <w:nsid w:val="6DC870CB"/>
     <w:multiLevelType w:val="hybridMultilevel"/>
     <w:tmpl w:val="CCDCB340"/>
@@ -8357,7 +7732,7 @@
       </w:rPr>
     </w:lvl>
   </w:abstractNum>
-  <w:abstractNum w:abstractNumId="14" w15:restartNumberingAfterBreak="0">
+  <w:abstractNum w:abstractNumId="16" w15:restartNumberingAfterBreak="0">
     <w:nsid w:val="7F331342"/>
     <w:multiLevelType w:val="hybridMultilevel"/>
     <w:tmpl w:val="9EBC091A"/>
@@ -8454,46 +7829,52 @@
     <w:abstractNumId w:val="0"/>
   </w:num>
   <w:num w:numId="2" w16cid:durableId="816529336">
-    <w:abstractNumId w:val="3"/>
+    <w:abstractNumId w:val="4"/>
   </w:num>
   <w:num w:numId="3" w16cid:durableId="1656568117">
+    <w:abstractNumId w:val="15"/>
+  </w:num>
+  <w:num w:numId="4" w16cid:durableId="1917282373">
+    <w:abstractNumId w:val="16"/>
+  </w:num>
+  <w:num w:numId="5" w16cid:durableId="1694578236">
+    <w:abstractNumId w:val="11"/>
+  </w:num>
+  <w:num w:numId="6" w16cid:durableId="503664623">
     <w:abstractNumId w:val="13"/>
   </w:num>
-  <w:num w:numId="4" w16cid:durableId="1917282373">
+  <w:num w:numId="7" w16cid:durableId="420806947">
+    <w:abstractNumId w:val="12"/>
+  </w:num>
+  <w:num w:numId="8" w16cid:durableId="612976207">
     <w:abstractNumId w:val="14"/>
   </w:num>
-  <w:num w:numId="5" w16cid:durableId="1694578236">
-    <w:abstractNumId w:val="9"/>
-  </w:num>
-  <w:num w:numId="6" w16cid:durableId="503664623">
-    <w:abstractNumId w:val="11"/>
-  </w:num>
-  <w:num w:numId="7" w16cid:durableId="420806947">
-    <w:abstractNumId w:val="10"/>
-  </w:num>
-  <w:num w:numId="8" w16cid:durableId="612976207">
-    <w:abstractNumId w:val="12"/>
-  </w:num>
   <w:num w:numId="9" w16cid:durableId="1561406221">
-    <w:abstractNumId w:val="5"/>
+    <w:abstractNumId w:val="6"/>
   </w:num>
   <w:num w:numId="10" w16cid:durableId="338580217">
-    <w:abstractNumId w:val="6"/>
+    <w:abstractNumId w:val="8"/>
   </w:num>
   <w:num w:numId="11" w16cid:durableId="449516834">
-    <w:abstractNumId w:val="8"/>
+    <w:abstractNumId w:val="10"/>
   </w:num>
   <w:num w:numId="12" w16cid:durableId="1776053719">
     <w:abstractNumId w:val="1"/>
   </w:num>
   <w:num w:numId="13" w16cid:durableId="395052187">
-    <w:abstractNumId w:val="4"/>
+    <w:abstractNumId w:val="5"/>
   </w:num>
   <w:num w:numId="14" w16cid:durableId="1900088618">
-    <w:abstractNumId w:val="7"/>
+    <w:abstractNumId w:val="9"/>
   </w:num>
   <w:num w:numId="15" w16cid:durableId="871266313">
+    <w:abstractNumId w:val="3"/>
+  </w:num>
+  <w:num w:numId="16" w16cid:durableId="2079279926">
     <w:abstractNumId w:val="2"/>
+  </w:num>
+  <w:num w:numId="17" w16cid:durableId="1034842539">
+    <w:abstractNumId w:val="7"/>
   </w:num>
 </w:numbering>
 </file>

</xml_diff>